<commit_message>
Se agregó la politica de Capacitaciónes
</commit_message>
<xml_diff>
--- a/Organización/Politicas/IWM_Políticas_Organizacionales.docx
+++ b/Organización/Politicas/IWM_Políticas_Organizacionales.docx
@@ -1,6 +1,6 @@
 
 <file path=word/document.xml><?xml version="1.0" encoding="utf-8"?>
-<w:document xmlns:wpc="http://schemas.microsoft.com/office/word/2010/wordprocessingCanvas" xmlns:mc="http://schemas.openxmlformats.org/markup-compatibility/2006" xmlns:o="urn:schemas-microsoft-com:office:office" xmlns:r="http://schemas.openxmlformats.org/officeDocument/2006/relationships" xmlns:m="http://schemas.openxmlformats.org/officeDocument/2006/math" xmlns:v="urn:schemas-microsoft-com:vml" xmlns:wp14="http://schemas.microsoft.com/office/word/2010/wordprocessingDrawing" xmlns:wp="http://schemas.openxmlformats.org/drawingml/2006/wordprocessingDrawing" xmlns:w10="urn:schemas-microsoft-com:office:word" xmlns:w="http://schemas.openxmlformats.org/wordprocessingml/2006/main" xmlns:w14="http://schemas.microsoft.com/office/word/2010/wordml" xmlns:wpg="http://schemas.microsoft.com/office/word/2010/wordprocessingGroup" xmlns:wpi="http://schemas.microsoft.com/office/word/2010/wordprocessingInk" xmlns:wne="http://schemas.microsoft.com/office/word/2006/wordml" xmlns:wps="http://schemas.microsoft.com/office/word/2010/wordprocessingShape" mc:Ignorable="w14 wp14">
+<w:document xmlns:wpc="http://schemas.microsoft.com/office/word/2010/wordprocessingCanvas" xmlns:mc="http://schemas.openxmlformats.org/markup-compatibility/2006" xmlns:o="urn:schemas-microsoft-com:office:office" xmlns:r="http://schemas.openxmlformats.org/officeDocument/2006/relationships" xmlns:m="http://schemas.openxmlformats.org/officeDocument/2006/math" xmlns:v="urn:schemas-microsoft-com:vml" xmlns:wp14="http://schemas.microsoft.com/office/word/2010/wordprocessingDrawing" xmlns:wp="http://schemas.openxmlformats.org/drawingml/2006/wordprocessingDrawing" xmlns:w10="urn:schemas-microsoft-com:office:word" xmlns:w="http://schemas.openxmlformats.org/wordprocessingml/2006/main" xmlns:w14="http://schemas.microsoft.com/office/word/2010/wordml" xmlns:w15="http://schemas.microsoft.com/office/word/2012/wordml" xmlns:wpg="http://schemas.microsoft.com/office/word/2010/wordprocessingGroup" xmlns:wpi="http://schemas.microsoft.com/office/word/2010/wordprocessingInk" xmlns:wne="http://schemas.microsoft.com/office/word/2006/wordml" xmlns:wps="http://schemas.microsoft.com/office/word/2010/wordprocessingShape" mc:Ignorable="w14 w15 wp14">
   <w:body>
     <w:p>
       <w:pPr>
@@ -136,7 +136,7 @@
                     </pic:cNvPicPr>
                   </pic:nvPicPr>
                   <pic:blipFill>
-                    <a:blip r:embed="rId6" cstate="print">
+                    <a:blip r:embed="rId5" cstate="print">
                       <a:extLst>
                         <a:ext uri="{28A0092B-C50C-407E-A947-70E740481C1C}">
                           <a14:useLocalDpi xmlns:a14="http://schemas.microsoft.com/office/drawing/2010/main" val="0"/>
@@ -577,7 +577,25 @@
           <w:sz w:val="24"/>
           <w:szCs w:val="24"/>
         </w:rPr>
-        <w:t xml:space="preserve"> de la propuesta comercial</w:t>
+        <w:t xml:space="preserve"> </w:t>
+      </w:r>
+      <w:proofErr w:type="gramStart"/>
+      <w:r>
+        <w:rPr>
+          <w:rFonts w:ascii="Arial" w:hAnsi="Arial" w:cs="Arial"/>
+          <w:sz w:val="24"/>
+          <w:szCs w:val="24"/>
+        </w:rPr>
+        <w:t>de</w:t>
+      </w:r>
+      <w:proofErr w:type="gramEnd"/>
+      <w:r>
+        <w:rPr>
+          <w:rFonts w:ascii="Arial" w:hAnsi="Arial" w:cs="Arial"/>
+          <w:sz w:val="24"/>
+          <w:szCs w:val="24"/>
+        </w:rPr>
+        <w:t xml:space="preserve"> la propuesta comercial</w:t>
       </w:r>
       <w:r>
         <w:rPr>
@@ -1366,15 +1384,72 @@
       <w:pPr>
         <w:rPr>
           <w:rFonts w:ascii="Arial" w:hAnsi="Arial" w:cs="Arial"/>
-          <w:sz w:val="24"/>
-          <w:szCs w:val="24"/>
-        </w:rPr>
-      </w:pPr>
-    </w:p>
-    <w:p>
+          <w:b/>
+          <w:sz w:val="24"/>
+          <w:szCs w:val="24"/>
+        </w:rPr>
+      </w:pPr>
+      <w:r>
+        <w:rPr>
+          <w:rFonts w:ascii="Arial" w:hAnsi="Arial" w:cs="Arial"/>
+          <w:b/>
+          <w:sz w:val="24"/>
+          <w:szCs w:val="24"/>
+        </w:rPr>
+        <w:br w:type="page"/>
+      </w:r>
+    </w:p>
+    <w:p>
+      <w:pPr>
+        <w:jc w:val="both"/>
+        <w:rPr>
+          <w:rFonts w:ascii="Arial" w:hAnsi="Arial" w:cs="Arial"/>
+          <w:b/>
+          <w:sz w:val="24"/>
+          <w:szCs w:val="24"/>
+        </w:rPr>
+      </w:pPr>
+      <w:r>
+        <w:rPr>
+          <w:rFonts w:ascii="Arial" w:hAnsi="Arial" w:cs="Arial"/>
+          <w:b/>
+          <w:sz w:val="24"/>
+          <w:szCs w:val="24"/>
+        </w:rPr>
+        <w:lastRenderedPageBreak/>
+        <w:t>Políticas de Capacitación</w:t>
+      </w:r>
+    </w:p>
+    <w:p>
+      <w:pPr>
+        <w:jc w:val="both"/>
+        <w:rPr>
+          <w:rFonts w:ascii="Arial" w:hAnsi="Arial" w:cs="Arial"/>
+          <w:sz w:val="24"/>
+          <w:szCs w:val="24"/>
+        </w:rPr>
+      </w:pPr>
+      <w:r>
+        <w:rPr>
+          <w:rFonts w:ascii="Arial" w:hAnsi="Arial" w:cs="Arial"/>
+          <w:sz w:val="24"/>
+          <w:szCs w:val="24"/>
+        </w:rPr>
+        <w:t>Las capacitaciones que resulte un presupuesto considerable deberán de ser aprobadas por dirección. En el caso en que la capacitación sea interna o que se capacite en los procesos así como en las herramientas para realizar actividades simples y cotidianas no será necesario la aprobación de Dirección.</w:t>
+      </w:r>
       <w:bookmarkStart w:id="0" w:name="_GoBack"/>
       <w:bookmarkEnd w:id="0"/>
     </w:p>
+    <w:p>
+      <w:pPr>
+        <w:rPr>
+          <w:rFonts w:ascii="Arial" w:hAnsi="Arial" w:cs="Arial"/>
+          <w:sz w:val="24"/>
+          <w:szCs w:val="24"/>
+        </w:rPr>
+      </w:pPr>
+    </w:p>
+    <w:p/>
     <w:sectPr>
       <w:pgSz w:w="11906" w:h="16838"/>
       <w:pgMar w:top="1417" w:right="1701" w:bottom="1417" w:left="1701" w:header="708" w:footer="708" w:gutter="0"/>
@@ -1386,8 +1461,8 @@
 </file>
 
 <file path=word/numbering.xml><?xml version="1.0" encoding="utf-8"?>
-<w:numbering xmlns:wpc="http://schemas.microsoft.com/office/word/2010/wordprocessingCanvas" xmlns:mc="http://schemas.openxmlformats.org/markup-compatibility/2006" xmlns:o="urn:schemas-microsoft-com:office:office" xmlns:r="http://schemas.openxmlformats.org/officeDocument/2006/relationships" xmlns:m="http://schemas.openxmlformats.org/officeDocument/2006/math" xmlns:v="urn:schemas-microsoft-com:vml" xmlns:wp14="http://schemas.microsoft.com/office/word/2010/wordprocessingDrawing" xmlns:wp="http://schemas.openxmlformats.org/drawingml/2006/wordprocessingDrawing" xmlns:w10="urn:schemas-microsoft-com:office:word" xmlns:w="http://schemas.openxmlformats.org/wordprocessingml/2006/main" xmlns:w14="http://schemas.microsoft.com/office/word/2010/wordml" xmlns:wpg="http://schemas.microsoft.com/office/word/2010/wordprocessingGroup" xmlns:wpi="http://schemas.microsoft.com/office/word/2010/wordprocessingInk" xmlns:wne="http://schemas.microsoft.com/office/word/2006/wordml" xmlns:wps="http://schemas.microsoft.com/office/word/2010/wordprocessingShape" mc:Ignorable="w14 wp14">
-  <w:abstractNum w:abstractNumId="0">
+<w:numbering xmlns:wpc="http://schemas.microsoft.com/office/word/2010/wordprocessingCanvas" xmlns:mc="http://schemas.openxmlformats.org/markup-compatibility/2006" xmlns:o="urn:schemas-microsoft-com:office:office" xmlns:r="http://schemas.openxmlformats.org/officeDocument/2006/relationships" xmlns:m="http://schemas.openxmlformats.org/officeDocument/2006/math" xmlns:v="urn:schemas-microsoft-com:vml" xmlns:wp14="http://schemas.microsoft.com/office/word/2010/wordprocessingDrawing" xmlns:wp="http://schemas.openxmlformats.org/drawingml/2006/wordprocessingDrawing" xmlns:w10="urn:schemas-microsoft-com:office:word" xmlns:w="http://schemas.openxmlformats.org/wordprocessingml/2006/main" xmlns:w14="http://schemas.microsoft.com/office/word/2010/wordml" xmlns:w15="http://schemas.microsoft.com/office/word/2012/wordml" xmlns:wpg="http://schemas.microsoft.com/office/word/2010/wordprocessingGroup" xmlns:wpi="http://schemas.microsoft.com/office/word/2010/wordprocessingInk" xmlns:wne="http://schemas.microsoft.com/office/word/2006/wordml" xmlns:wps="http://schemas.microsoft.com/office/word/2010/wordprocessingShape" mc:Ignorable="w14 w15 wp14">
+  <w:abstractNum w:abstractNumId="0" w15:restartNumberingAfterBreak="0">
     <w:nsid w:val="206C0706"/>
     <w:multiLevelType w:val="hybridMultilevel"/>
     <w:tmpl w:val="245C22B0"/>
@@ -1480,7 +1555,7 @@
 </file>
 
 <file path=word/styles.xml><?xml version="1.0" encoding="utf-8"?>
-<w:styles xmlns:mc="http://schemas.openxmlformats.org/markup-compatibility/2006" xmlns:r="http://schemas.openxmlformats.org/officeDocument/2006/relationships" xmlns:w="http://schemas.openxmlformats.org/wordprocessingml/2006/main" xmlns:w14="http://schemas.microsoft.com/office/word/2010/wordml" mc:Ignorable="w14">
+<w:styles xmlns:mc="http://schemas.openxmlformats.org/markup-compatibility/2006" xmlns:r="http://schemas.openxmlformats.org/officeDocument/2006/relationships" xmlns:w="http://schemas.openxmlformats.org/wordprocessingml/2006/main" xmlns:w14="http://schemas.microsoft.com/office/word/2010/wordml" xmlns:w15="http://schemas.microsoft.com/office/word/2012/wordml" mc:Ignorable="w14 w15">
   <w:docDefaults>
     <w:rPrDefault>
       <w:rPr>
@@ -1496,144 +1571,378 @@
       </w:pPr>
     </w:pPrDefault>
   </w:docDefaults>
-  <w:latentStyles w:defLockedState="0" w:defUIPriority="99" w:defSemiHidden="1" w:defUnhideWhenUsed="1" w:defQFormat="0" w:count="267">
-    <w:lsdException w:name="Normal" w:semiHidden="0" w:uiPriority="0" w:unhideWhenUsed="0" w:qFormat="1"/>
-    <w:lsdException w:name="heading 1" w:semiHidden="0" w:uiPriority="9" w:unhideWhenUsed="0" w:qFormat="1"/>
-    <w:lsdException w:name="heading 2" w:uiPriority="9" w:qFormat="1"/>
-    <w:lsdException w:name="heading 3" w:uiPriority="9" w:qFormat="1"/>
-    <w:lsdException w:name="heading 4" w:uiPriority="9" w:qFormat="1"/>
-    <w:lsdException w:name="heading 5" w:uiPriority="9" w:qFormat="1"/>
-    <w:lsdException w:name="heading 6" w:uiPriority="9" w:qFormat="1"/>
-    <w:lsdException w:name="heading 7" w:uiPriority="9" w:qFormat="1"/>
-    <w:lsdException w:name="heading 8" w:uiPriority="9" w:qFormat="1"/>
-    <w:lsdException w:name="heading 9" w:uiPriority="9" w:qFormat="1"/>
-    <w:lsdException w:name="toc 1" w:uiPriority="39"/>
-    <w:lsdException w:name="toc 2" w:uiPriority="39"/>
-    <w:lsdException w:name="toc 3" w:uiPriority="39"/>
-    <w:lsdException w:name="toc 4" w:uiPriority="39"/>
-    <w:lsdException w:name="toc 5" w:uiPriority="39"/>
-    <w:lsdException w:name="toc 6" w:uiPriority="39"/>
-    <w:lsdException w:name="toc 7" w:uiPriority="39"/>
-    <w:lsdException w:name="toc 8" w:uiPriority="39"/>
-    <w:lsdException w:name="toc 9" w:uiPriority="39"/>
-    <w:lsdException w:name="caption" w:uiPriority="35" w:qFormat="1"/>
-    <w:lsdException w:name="Title" w:semiHidden="0" w:uiPriority="10" w:unhideWhenUsed="0" w:qFormat="1"/>
-    <w:lsdException w:name="Default Paragraph Font" w:uiPriority="1"/>
-    <w:lsdException w:name="Subtitle" w:semiHidden="0" w:uiPriority="11" w:unhideWhenUsed="0" w:qFormat="1"/>
-    <w:lsdException w:name="Strong" w:semiHidden="0" w:uiPriority="22" w:unhideWhenUsed="0" w:qFormat="1"/>
-    <w:lsdException w:name="Emphasis" w:semiHidden="0" w:uiPriority="20" w:unhideWhenUsed="0" w:qFormat="1"/>
-    <w:lsdException w:name="Table Grid" w:semiHidden="0" w:uiPriority="59" w:unhideWhenUsed="0"/>
-    <w:lsdException w:name="Placeholder Text" w:unhideWhenUsed="0"/>
-    <w:lsdException w:name="No Spacing" w:semiHidden="0" w:uiPriority="1" w:unhideWhenUsed="0" w:qFormat="1"/>
-    <w:lsdException w:name="Light Shading" w:semiHidden="0" w:uiPriority="60" w:unhideWhenUsed="0"/>
-    <w:lsdException w:name="Light List" w:semiHidden="0" w:uiPriority="61" w:unhideWhenUsed="0"/>
-    <w:lsdException w:name="Light Grid" w:semiHidden="0" w:uiPriority="62" w:unhideWhenUsed="0"/>
-    <w:lsdException w:name="Medium Shading 1" w:semiHidden="0" w:uiPriority="63" w:unhideWhenUsed="0"/>
-    <w:lsdException w:name="Medium Shading 2" w:semiHidden="0" w:uiPriority="64" w:unhideWhenUsed="0"/>
-    <w:lsdException w:name="Medium List 1" w:semiHidden="0" w:uiPriority="65" w:unhideWhenUsed="0"/>
-    <w:lsdException w:name="Medium List 2" w:semiHidden="0" w:uiPriority="66" w:unhideWhenUsed="0"/>
-    <w:lsdException w:name="Medium Grid 1" w:semiHidden="0" w:uiPriority="67" w:unhideWhenUsed="0"/>
-    <w:lsdException w:name="Medium Grid 2" w:semiHidden="0" w:uiPriority="68" w:unhideWhenUsed="0"/>
-    <w:lsdException w:name="Medium Grid 3" w:semiHidden="0" w:uiPriority="69" w:unhideWhenUsed="0"/>
-    <w:lsdException w:name="Dark List" w:semiHidden="0" w:uiPriority="70" w:unhideWhenUsed="0"/>
-    <w:lsdException w:name="Colorful Shading" w:semiHidden="0" w:uiPriority="71" w:unhideWhenUsed="0"/>
-    <w:lsdException w:name="Colorful List" w:semiHidden="0" w:uiPriority="72" w:unhideWhenUsed="0"/>
-    <w:lsdException w:name="Colorful Grid" w:semiHidden="0" w:uiPriority="73" w:unhideWhenUsed="0"/>
-    <w:lsdException w:name="Light Shading Accent 1" w:semiHidden="0" w:uiPriority="60" w:unhideWhenUsed="0"/>
-    <w:lsdException w:name="Light List Accent 1" w:semiHidden="0" w:uiPriority="61" w:unhideWhenUsed="0"/>
-    <w:lsdException w:name="Light Grid Accent 1" w:semiHidden="0" w:uiPriority="62" w:unhideWhenUsed="0"/>
-    <w:lsdException w:name="Medium Shading 1 Accent 1" w:semiHidden="0" w:uiPriority="63" w:unhideWhenUsed="0"/>
-    <w:lsdException w:name="Medium Shading 2 Accent 1" w:semiHidden="0" w:uiPriority="64" w:unhideWhenUsed="0"/>
-    <w:lsdException w:name="Medium List 1 Accent 1" w:semiHidden="0" w:uiPriority="65" w:unhideWhenUsed="0"/>
-    <w:lsdException w:name="Revision" w:unhideWhenUsed="0"/>
-    <w:lsdException w:name="List Paragraph" w:semiHidden="0" w:uiPriority="34" w:unhideWhenUsed="0" w:qFormat="1"/>
-    <w:lsdException w:name="Quote" w:semiHidden="0" w:uiPriority="29" w:unhideWhenUsed="0" w:qFormat="1"/>
-    <w:lsdException w:name="Intense Quote" w:semiHidden="0" w:uiPriority="30" w:unhideWhenUsed="0" w:qFormat="1"/>
-    <w:lsdException w:name="Medium List 2 Accent 1" w:semiHidden="0" w:uiPriority="66" w:unhideWhenUsed="0"/>
-    <w:lsdException w:name="Medium Grid 1 Accent 1" w:semiHidden="0" w:uiPriority="67" w:unhideWhenUsed="0"/>
-    <w:lsdException w:name="Medium Grid 2 Accent 1" w:semiHidden="0" w:uiPriority="68" w:unhideWhenUsed="0"/>
-    <w:lsdException w:name="Medium Grid 3 Accent 1" w:semiHidden="0" w:uiPriority="69" w:unhideWhenUsed="0"/>
-    <w:lsdException w:name="Dark List Accent 1" w:semiHidden="0" w:uiPriority="70" w:unhideWhenUsed="0"/>
-    <w:lsdException w:name="Colorful Shading Accent 1" w:semiHidden="0" w:uiPriority="71" w:unhideWhenUsed="0"/>
-    <w:lsdException w:name="Colorful List Accent 1" w:semiHidden="0" w:uiPriority="72" w:unhideWhenUsed="0"/>
-    <w:lsdException w:name="Colorful Grid Accent 1" w:semiHidden="0" w:uiPriority="73" w:unhideWhenUsed="0"/>
-    <w:lsdException w:name="Light Shading Accent 2" w:semiHidden="0" w:uiPriority="60" w:unhideWhenUsed="0"/>
-    <w:lsdException w:name="Light List Accent 2" w:semiHidden="0" w:uiPriority="61" w:unhideWhenUsed="0"/>
-    <w:lsdException w:name="Light Grid Accent 2" w:semiHidden="0" w:uiPriority="62" w:unhideWhenUsed="0"/>
-    <w:lsdException w:name="Medium Shading 1 Accent 2" w:semiHidden="0" w:uiPriority="63" w:unhideWhenUsed="0"/>
-    <w:lsdException w:name="Medium Shading 2 Accent 2" w:semiHidden="0" w:uiPriority="64" w:unhideWhenUsed="0"/>
-    <w:lsdException w:name="Medium List 1 Accent 2" w:semiHidden="0" w:uiPriority="65" w:unhideWhenUsed="0"/>
-    <w:lsdException w:name="Medium List 2 Accent 2" w:semiHidden="0" w:uiPriority="66" w:unhideWhenUsed="0"/>
-    <w:lsdException w:name="Medium Grid 1 Accent 2" w:semiHidden="0" w:uiPriority="67" w:unhideWhenUsed="0"/>
-    <w:lsdException w:name="Medium Grid 2 Accent 2" w:semiHidden="0" w:uiPriority="68" w:unhideWhenUsed="0"/>
-    <w:lsdException w:name="Medium Grid 3 Accent 2" w:semiHidden="0" w:uiPriority="69" w:unhideWhenUsed="0"/>
-    <w:lsdException w:name="Dark List Accent 2" w:semiHidden="0" w:uiPriority="70" w:unhideWhenUsed="0"/>
-    <w:lsdException w:name="Colorful Shading Accent 2" w:semiHidden="0" w:uiPriority="71" w:unhideWhenUsed="0"/>
-    <w:lsdException w:name="Colorful List Accent 2" w:semiHidden="0" w:uiPriority="72" w:unhideWhenUsed="0"/>
-    <w:lsdException w:name="Colorful Grid Accent 2" w:semiHidden="0" w:uiPriority="73" w:unhideWhenUsed="0"/>
-    <w:lsdException w:name="Light Shading Accent 3" w:semiHidden="0" w:uiPriority="60" w:unhideWhenUsed="0"/>
-    <w:lsdException w:name="Light List Accent 3" w:semiHidden="0" w:uiPriority="61" w:unhideWhenUsed="0"/>
-    <w:lsdException w:name="Light Grid Accent 3" w:semiHidden="0" w:uiPriority="62" w:unhideWhenUsed="0"/>
-    <w:lsdException w:name="Medium Shading 1 Accent 3" w:semiHidden="0" w:uiPriority="63" w:unhideWhenUsed="0"/>
-    <w:lsdException w:name="Medium Shading 2 Accent 3" w:semiHidden="0" w:uiPriority="64" w:unhideWhenUsed="0"/>
-    <w:lsdException w:name="Medium List 1 Accent 3" w:semiHidden="0" w:uiPriority="65" w:unhideWhenUsed="0"/>
-    <w:lsdException w:name="Medium List 2 Accent 3" w:semiHidden="0" w:uiPriority="66" w:unhideWhenUsed="0"/>
-    <w:lsdException w:name="Medium Grid 1 Accent 3" w:semiHidden="0" w:uiPriority="67" w:unhideWhenUsed="0"/>
-    <w:lsdException w:name="Medium Grid 2 Accent 3" w:semiHidden="0" w:uiPriority="68" w:unhideWhenUsed="0"/>
-    <w:lsdException w:name="Medium Grid 3 Accent 3" w:semiHidden="0" w:uiPriority="69" w:unhideWhenUsed="0"/>
-    <w:lsdException w:name="Dark List Accent 3" w:semiHidden="0" w:uiPriority="70" w:unhideWhenUsed="0"/>
-    <w:lsdException w:name="Colorful Shading Accent 3" w:semiHidden="0" w:uiPriority="71" w:unhideWhenUsed="0"/>
-    <w:lsdException w:name="Colorful List Accent 3" w:semiHidden="0" w:uiPriority="72" w:unhideWhenUsed="0"/>
-    <w:lsdException w:name="Colorful Grid Accent 3" w:semiHidden="0" w:uiPriority="73" w:unhideWhenUsed="0"/>
-    <w:lsdException w:name="Light Shading Accent 4" w:semiHidden="0" w:uiPriority="60" w:unhideWhenUsed="0"/>
-    <w:lsdException w:name="Light List Accent 4" w:semiHidden="0" w:uiPriority="61" w:unhideWhenUsed="0"/>
-    <w:lsdException w:name="Light Grid Accent 4" w:semiHidden="0" w:uiPriority="62" w:unhideWhenUsed="0"/>
-    <w:lsdException w:name="Medium Shading 1 Accent 4" w:semiHidden="0" w:uiPriority="63" w:unhideWhenUsed="0"/>
-    <w:lsdException w:name="Medium Shading 2 Accent 4" w:semiHidden="0" w:uiPriority="64" w:unhideWhenUsed="0"/>
-    <w:lsdException w:name="Medium List 1 Accent 4" w:semiHidden="0" w:uiPriority="65" w:unhideWhenUsed="0"/>
-    <w:lsdException w:name="Medium List 2 Accent 4" w:semiHidden="0" w:uiPriority="66" w:unhideWhenUsed="0"/>
-    <w:lsdException w:name="Medium Grid 1 Accent 4" w:semiHidden="0" w:uiPriority="67" w:unhideWhenUsed="0"/>
-    <w:lsdException w:name="Medium Grid 2 Accent 4" w:semiHidden="0" w:uiPriority="68" w:unhideWhenUsed="0"/>
-    <w:lsdException w:name="Medium Grid 3 Accent 4" w:semiHidden="0" w:uiPriority="69" w:unhideWhenUsed="0"/>
-    <w:lsdException w:name="Dark List Accent 4" w:semiHidden="0" w:uiPriority="70" w:unhideWhenUsed="0"/>
-    <w:lsdException w:name="Colorful Shading Accent 4" w:semiHidden="0" w:uiPriority="71" w:unhideWhenUsed="0"/>
-    <w:lsdException w:name="Colorful List Accent 4" w:semiHidden="0" w:uiPriority="72" w:unhideWhenUsed="0"/>
-    <w:lsdException w:name="Colorful Grid Accent 4" w:semiHidden="0" w:uiPriority="73" w:unhideWhenUsed="0"/>
-    <w:lsdException w:name="Light Shading Accent 5" w:semiHidden="0" w:uiPriority="60" w:unhideWhenUsed="0"/>
-    <w:lsdException w:name="Light List Accent 5" w:semiHidden="0" w:uiPriority="61" w:unhideWhenUsed="0"/>
-    <w:lsdException w:name="Light Grid Accent 5" w:semiHidden="0" w:uiPriority="62" w:unhideWhenUsed="0"/>
-    <w:lsdException w:name="Medium Shading 1 Accent 5" w:semiHidden="0" w:uiPriority="63" w:unhideWhenUsed="0"/>
-    <w:lsdException w:name="Medium Shading 2 Accent 5" w:semiHidden="0" w:uiPriority="64" w:unhideWhenUsed="0"/>
-    <w:lsdException w:name="Medium List 1 Accent 5" w:semiHidden="0" w:uiPriority="65" w:unhideWhenUsed="0"/>
-    <w:lsdException w:name="Medium List 2 Accent 5" w:semiHidden="0" w:uiPriority="66" w:unhideWhenUsed="0"/>
-    <w:lsdException w:name="Medium Grid 1 Accent 5" w:semiHidden="0" w:uiPriority="67" w:unhideWhenUsed="0"/>
-    <w:lsdException w:name="Medium Grid 2 Accent 5" w:semiHidden="0" w:uiPriority="68" w:unhideWhenUsed="0"/>
-    <w:lsdException w:name="Medium Grid 3 Accent 5" w:semiHidden="0" w:uiPriority="69" w:unhideWhenUsed="0"/>
-    <w:lsdException w:name="Dark List Accent 5" w:semiHidden="0" w:uiPriority="70" w:unhideWhenUsed="0"/>
-    <w:lsdException w:name="Colorful Shading Accent 5" w:semiHidden="0" w:uiPriority="71" w:unhideWhenUsed="0"/>
-    <w:lsdException w:name="Colorful List Accent 5" w:semiHidden="0" w:uiPriority="72" w:unhideWhenUsed="0"/>
-    <w:lsdException w:name="Colorful Grid Accent 5" w:semiHidden="0" w:uiPriority="73" w:unhideWhenUsed="0"/>
-    <w:lsdException w:name="Light Shading Accent 6" w:semiHidden="0" w:uiPriority="60" w:unhideWhenUsed="0"/>
-    <w:lsdException w:name="Light List Accent 6" w:semiHidden="0" w:uiPriority="61" w:unhideWhenUsed="0"/>
-    <w:lsdException w:name="Light Grid Accent 6" w:semiHidden="0" w:uiPriority="62" w:unhideWhenUsed="0"/>
-    <w:lsdException w:name="Medium Shading 1 Accent 6" w:semiHidden="0" w:uiPriority="63" w:unhideWhenUsed="0"/>
-    <w:lsdException w:name="Medium Shading 2 Accent 6" w:semiHidden="0" w:uiPriority="64" w:unhideWhenUsed="0"/>
-    <w:lsdException w:name="Medium List 1 Accent 6" w:semiHidden="0" w:uiPriority="65" w:unhideWhenUsed="0"/>
-    <w:lsdException w:name="Medium List 2 Accent 6" w:semiHidden="0" w:uiPriority="66" w:unhideWhenUsed="0"/>
-    <w:lsdException w:name="Medium Grid 1 Accent 6" w:semiHidden="0" w:uiPriority="67" w:unhideWhenUsed="0"/>
-    <w:lsdException w:name="Medium Grid 2 Accent 6" w:semiHidden="0" w:uiPriority="68" w:unhideWhenUsed="0"/>
-    <w:lsdException w:name="Medium Grid 3 Accent 6" w:semiHidden="0" w:uiPriority="69" w:unhideWhenUsed="0"/>
-    <w:lsdException w:name="Dark List Accent 6" w:semiHidden="0" w:uiPriority="70" w:unhideWhenUsed="0"/>
-    <w:lsdException w:name="Colorful Shading Accent 6" w:semiHidden="0" w:uiPriority="71" w:unhideWhenUsed="0"/>
-    <w:lsdException w:name="Colorful List Accent 6" w:semiHidden="0" w:uiPriority="72" w:unhideWhenUsed="0"/>
-    <w:lsdException w:name="Colorful Grid Accent 6" w:semiHidden="0" w:uiPriority="73" w:unhideWhenUsed="0"/>
-    <w:lsdException w:name="Subtle Emphasis" w:semiHidden="0" w:uiPriority="19" w:unhideWhenUsed="0" w:qFormat="1"/>
-    <w:lsdException w:name="Intense Emphasis" w:semiHidden="0" w:uiPriority="21" w:unhideWhenUsed="0" w:qFormat="1"/>
-    <w:lsdException w:name="Subtle Reference" w:semiHidden="0" w:uiPriority="31" w:unhideWhenUsed="0" w:qFormat="1"/>
-    <w:lsdException w:name="Intense Reference" w:semiHidden="0" w:uiPriority="32" w:unhideWhenUsed="0" w:qFormat="1"/>
-    <w:lsdException w:name="Book Title" w:semiHidden="0" w:uiPriority="33" w:unhideWhenUsed="0" w:qFormat="1"/>
-    <w:lsdException w:name="Bibliography" w:uiPriority="37"/>
-    <w:lsdException w:name="TOC Heading" w:uiPriority="39" w:qFormat="1"/>
+  <w:latentStyles w:defLockedState="0" w:defUIPriority="99" w:defSemiHidden="0" w:defUnhideWhenUsed="0" w:defQFormat="0" w:count="371">
+    <w:lsdException w:name="Normal" w:uiPriority="0" w:qFormat="1"/>
+    <w:lsdException w:name="heading 1" w:uiPriority="9" w:qFormat="1"/>
+    <w:lsdException w:name="heading 2" w:semiHidden="1" w:uiPriority="9" w:unhideWhenUsed="1" w:qFormat="1"/>
+    <w:lsdException w:name="heading 3" w:semiHidden="1" w:uiPriority="9" w:unhideWhenUsed="1" w:qFormat="1"/>
+    <w:lsdException w:name="heading 4" w:semiHidden="1" w:uiPriority="9" w:unhideWhenUsed="1" w:qFormat="1"/>
+    <w:lsdException w:name="heading 5" w:semiHidden="1" w:uiPriority="9" w:unhideWhenUsed="1" w:qFormat="1"/>
+    <w:lsdException w:name="heading 6" w:semiHidden="1" w:uiPriority="9" w:unhideWhenUsed="1" w:qFormat="1"/>
+    <w:lsdException w:name="heading 7" w:semiHidden="1" w:uiPriority="9" w:unhideWhenUsed="1" w:qFormat="1"/>
+    <w:lsdException w:name="heading 8" w:semiHidden="1" w:uiPriority="9" w:unhideWhenUsed="1" w:qFormat="1"/>
+    <w:lsdException w:name="heading 9" w:semiHidden="1" w:uiPriority="9" w:unhideWhenUsed="1" w:qFormat="1"/>
+    <w:lsdException w:name="index 1" w:semiHidden="1" w:unhideWhenUsed="1"/>
+    <w:lsdException w:name="index 2" w:semiHidden="1" w:unhideWhenUsed="1"/>
+    <w:lsdException w:name="index 3" w:semiHidden="1" w:unhideWhenUsed="1"/>
+    <w:lsdException w:name="index 4" w:semiHidden="1" w:unhideWhenUsed="1"/>
+    <w:lsdException w:name="index 5" w:semiHidden="1" w:unhideWhenUsed="1"/>
+    <w:lsdException w:name="index 6" w:semiHidden="1" w:unhideWhenUsed="1"/>
+    <w:lsdException w:name="index 7" w:semiHidden="1" w:unhideWhenUsed="1"/>
+    <w:lsdException w:name="index 8" w:semiHidden="1" w:unhideWhenUsed="1"/>
+    <w:lsdException w:name="index 9" w:semiHidden="1" w:unhideWhenUsed="1"/>
+    <w:lsdException w:name="toc 1" w:semiHidden="1" w:uiPriority="39" w:unhideWhenUsed="1"/>
+    <w:lsdException w:name="toc 2" w:semiHidden="1" w:uiPriority="39" w:unhideWhenUsed="1"/>
+    <w:lsdException w:name="toc 3" w:semiHidden="1" w:uiPriority="39" w:unhideWhenUsed="1"/>
+    <w:lsdException w:name="toc 4" w:semiHidden="1" w:uiPriority="39" w:unhideWhenUsed="1"/>
+    <w:lsdException w:name="toc 5" w:semiHidden="1" w:uiPriority="39" w:unhideWhenUsed="1"/>
+    <w:lsdException w:name="toc 6" w:semiHidden="1" w:uiPriority="39" w:unhideWhenUsed="1"/>
+    <w:lsdException w:name="toc 7" w:semiHidden="1" w:uiPriority="39" w:unhideWhenUsed="1"/>
+    <w:lsdException w:name="toc 8" w:semiHidden="1" w:uiPriority="39" w:unhideWhenUsed="1"/>
+    <w:lsdException w:name="toc 9" w:semiHidden="1" w:uiPriority="39" w:unhideWhenUsed="1"/>
+    <w:lsdException w:name="Normal Indent" w:semiHidden="1" w:unhideWhenUsed="1"/>
+    <w:lsdException w:name="footnote text" w:semiHidden="1" w:unhideWhenUsed="1"/>
+    <w:lsdException w:name="annotation text" w:semiHidden="1" w:unhideWhenUsed="1"/>
+    <w:lsdException w:name="header" w:semiHidden="1" w:unhideWhenUsed="1"/>
+    <w:lsdException w:name="footer" w:semiHidden="1" w:unhideWhenUsed="1"/>
+    <w:lsdException w:name="index heading" w:semiHidden="1" w:unhideWhenUsed="1"/>
+    <w:lsdException w:name="caption" w:semiHidden="1" w:uiPriority="35" w:unhideWhenUsed="1" w:qFormat="1"/>
+    <w:lsdException w:name="table of figures" w:semiHidden="1" w:unhideWhenUsed="1"/>
+    <w:lsdException w:name="envelope address" w:semiHidden="1" w:unhideWhenUsed="1"/>
+    <w:lsdException w:name="envelope return" w:semiHidden="1" w:unhideWhenUsed="1"/>
+    <w:lsdException w:name="footnote reference" w:semiHidden="1" w:unhideWhenUsed="1"/>
+    <w:lsdException w:name="annotation reference" w:semiHidden="1" w:unhideWhenUsed="1"/>
+    <w:lsdException w:name="line number" w:semiHidden="1" w:unhideWhenUsed="1"/>
+    <w:lsdException w:name="page number" w:semiHidden="1" w:unhideWhenUsed="1"/>
+    <w:lsdException w:name="endnote reference" w:semiHidden="1" w:unhideWhenUsed="1"/>
+    <w:lsdException w:name="endnote text" w:semiHidden="1" w:unhideWhenUsed="1"/>
+    <w:lsdException w:name="table of authorities" w:semiHidden="1" w:unhideWhenUsed="1"/>
+    <w:lsdException w:name="macro" w:semiHidden="1" w:unhideWhenUsed="1"/>
+    <w:lsdException w:name="toa heading" w:semiHidden="1" w:unhideWhenUsed="1"/>
+    <w:lsdException w:name="List" w:semiHidden="1" w:unhideWhenUsed="1"/>
+    <w:lsdException w:name="List Bullet" w:semiHidden="1" w:unhideWhenUsed="1"/>
+    <w:lsdException w:name="List Number" w:semiHidden="1" w:unhideWhenUsed="1"/>
+    <w:lsdException w:name="List 2" w:semiHidden="1" w:unhideWhenUsed="1"/>
+    <w:lsdException w:name="List 3" w:semiHidden="1" w:unhideWhenUsed="1"/>
+    <w:lsdException w:name="List 4" w:semiHidden="1" w:unhideWhenUsed="1"/>
+    <w:lsdException w:name="List 5" w:semiHidden="1" w:unhideWhenUsed="1"/>
+    <w:lsdException w:name="List Bullet 2" w:semiHidden="1" w:unhideWhenUsed="1"/>
+    <w:lsdException w:name="List Bullet 3" w:semiHidden="1" w:unhideWhenUsed="1"/>
+    <w:lsdException w:name="List Bullet 4" w:semiHidden="1" w:unhideWhenUsed="1"/>
+    <w:lsdException w:name="List Bullet 5" w:semiHidden="1" w:unhideWhenUsed="1"/>
+    <w:lsdException w:name="List Number 2" w:semiHidden="1" w:unhideWhenUsed="1"/>
+    <w:lsdException w:name="List Number 3" w:semiHidden="1" w:unhideWhenUsed="1"/>
+    <w:lsdException w:name="List Number 4" w:semiHidden="1" w:unhideWhenUsed="1"/>
+    <w:lsdException w:name="List Number 5" w:semiHidden="1" w:unhideWhenUsed="1"/>
+    <w:lsdException w:name="Title" w:uiPriority="10" w:qFormat="1"/>
+    <w:lsdException w:name="Closing" w:semiHidden="1" w:unhideWhenUsed="1"/>
+    <w:lsdException w:name="Signature" w:semiHidden="1" w:unhideWhenUsed="1"/>
+    <w:lsdException w:name="Default Paragraph Font" w:semiHidden="1" w:uiPriority="1" w:unhideWhenUsed="1"/>
+    <w:lsdException w:name="Body Text" w:semiHidden="1" w:unhideWhenUsed="1"/>
+    <w:lsdException w:name="Body Text Indent" w:semiHidden="1" w:unhideWhenUsed="1"/>
+    <w:lsdException w:name="List Continue" w:semiHidden="1" w:unhideWhenUsed="1"/>
+    <w:lsdException w:name="List Continue 2" w:semiHidden="1" w:unhideWhenUsed="1"/>
+    <w:lsdException w:name="List Continue 3" w:semiHidden="1" w:unhideWhenUsed="1"/>
+    <w:lsdException w:name="List Continue 4" w:semiHidden="1" w:unhideWhenUsed="1"/>
+    <w:lsdException w:name="List Continue 5" w:semiHidden="1" w:unhideWhenUsed="1"/>
+    <w:lsdException w:name="Message Header" w:semiHidden="1" w:unhideWhenUsed="1"/>
+    <w:lsdException w:name="Subtitle" w:uiPriority="11" w:qFormat="1"/>
+    <w:lsdException w:name="Salutation" w:semiHidden="1" w:unhideWhenUsed="1"/>
+    <w:lsdException w:name="Date" w:semiHidden="1" w:unhideWhenUsed="1"/>
+    <w:lsdException w:name="Body Text First Indent" w:semiHidden="1" w:unhideWhenUsed="1"/>
+    <w:lsdException w:name="Body Text First Indent 2" w:semiHidden="1" w:unhideWhenUsed="1"/>
+    <w:lsdException w:name="Note Heading" w:semiHidden="1" w:unhideWhenUsed="1"/>
+    <w:lsdException w:name="Body Text 2" w:semiHidden="1" w:unhideWhenUsed="1"/>
+    <w:lsdException w:name="Body Text 3" w:semiHidden="1" w:unhideWhenUsed="1"/>
+    <w:lsdException w:name="Body Text Indent 2" w:semiHidden="1" w:unhideWhenUsed="1"/>
+    <w:lsdException w:name="Body Text Indent 3" w:semiHidden="1" w:unhideWhenUsed="1"/>
+    <w:lsdException w:name="Block Text" w:semiHidden="1" w:unhideWhenUsed="1"/>
+    <w:lsdException w:name="Hyperlink" w:semiHidden="1" w:unhideWhenUsed="1"/>
+    <w:lsdException w:name="FollowedHyperlink" w:semiHidden="1" w:unhideWhenUsed="1"/>
+    <w:lsdException w:name="Strong" w:uiPriority="22" w:qFormat="1"/>
+    <w:lsdException w:name="Emphasis" w:uiPriority="20" w:qFormat="1"/>
+    <w:lsdException w:name="Document Map" w:semiHidden="1" w:unhideWhenUsed="1"/>
+    <w:lsdException w:name="Plain Text" w:semiHidden="1" w:unhideWhenUsed="1"/>
+    <w:lsdException w:name="E-mail Signature" w:semiHidden="1" w:unhideWhenUsed="1"/>
+    <w:lsdException w:name="HTML Top of Form" w:semiHidden="1" w:unhideWhenUsed="1"/>
+    <w:lsdException w:name="HTML Bottom of Form" w:semiHidden="1" w:unhideWhenUsed="1"/>
+    <w:lsdException w:name="Normal (Web)" w:semiHidden="1" w:unhideWhenUsed="1"/>
+    <w:lsdException w:name="HTML Acronym" w:semiHidden="1" w:unhideWhenUsed="1"/>
+    <w:lsdException w:name="HTML Address" w:semiHidden="1" w:unhideWhenUsed="1"/>
+    <w:lsdException w:name="HTML Cite" w:semiHidden="1" w:unhideWhenUsed="1"/>
+    <w:lsdException w:name="HTML Code" w:semiHidden="1" w:unhideWhenUsed="1"/>
+    <w:lsdException w:name="HTML Definition" w:semiHidden="1" w:unhideWhenUsed="1"/>
+    <w:lsdException w:name="HTML Keyboard" w:semiHidden="1" w:unhideWhenUsed="1"/>
+    <w:lsdException w:name="HTML Preformatted" w:semiHidden="1" w:unhideWhenUsed="1"/>
+    <w:lsdException w:name="HTML Sample" w:semiHidden="1" w:unhideWhenUsed="1"/>
+    <w:lsdException w:name="HTML Typewriter" w:semiHidden="1" w:unhideWhenUsed="1"/>
+    <w:lsdException w:name="HTML Variable" w:semiHidden="1" w:unhideWhenUsed="1"/>
+    <w:lsdException w:name="Normal Table" w:semiHidden="1" w:unhideWhenUsed="1"/>
+    <w:lsdException w:name="annotation subject" w:semiHidden="1" w:unhideWhenUsed="1"/>
+    <w:lsdException w:name="No List" w:semiHidden="1" w:unhideWhenUsed="1"/>
+    <w:lsdException w:name="Outline List 1" w:semiHidden="1" w:unhideWhenUsed="1"/>
+    <w:lsdException w:name="Outline List 2" w:semiHidden="1" w:unhideWhenUsed="1"/>
+    <w:lsdException w:name="Outline List 3" w:semiHidden="1" w:unhideWhenUsed="1"/>
+    <w:lsdException w:name="Table Simple 1" w:semiHidden="1" w:unhideWhenUsed="1"/>
+    <w:lsdException w:name="Table Simple 2" w:semiHidden="1" w:unhideWhenUsed="1"/>
+    <w:lsdException w:name="Table Simple 3" w:semiHidden="1" w:unhideWhenUsed="1"/>
+    <w:lsdException w:name="Table Classic 1" w:semiHidden="1" w:unhideWhenUsed="1"/>
+    <w:lsdException w:name="Table Classic 2" w:semiHidden="1" w:unhideWhenUsed="1"/>
+    <w:lsdException w:name="Table Classic 3" w:semiHidden="1" w:unhideWhenUsed="1"/>
+    <w:lsdException w:name="Table Classic 4" w:semiHidden="1" w:unhideWhenUsed="1"/>
+    <w:lsdException w:name="Table Colorful 1" w:semiHidden="1" w:unhideWhenUsed="1"/>
+    <w:lsdException w:name="Table Colorful 2" w:semiHidden="1" w:unhideWhenUsed="1"/>
+    <w:lsdException w:name="Table Colorful 3" w:semiHidden="1" w:unhideWhenUsed="1"/>
+    <w:lsdException w:name="Table Columns 1" w:semiHidden="1" w:unhideWhenUsed="1"/>
+    <w:lsdException w:name="Table Columns 2" w:semiHidden="1" w:unhideWhenUsed="1"/>
+    <w:lsdException w:name="Table Columns 3" w:semiHidden="1" w:unhideWhenUsed="1"/>
+    <w:lsdException w:name="Table Columns 4" w:semiHidden="1" w:unhideWhenUsed="1"/>
+    <w:lsdException w:name="Table Columns 5" w:semiHidden="1" w:unhideWhenUsed="1"/>
+    <w:lsdException w:name="Table Grid 1" w:semiHidden="1" w:unhideWhenUsed="1"/>
+    <w:lsdException w:name="Table Grid 2" w:semiHidden="1" w:unhideWhenUsed="1"/>
+    <w:lsdException w:name="Table Grid 3" w:semiHidden="1" w:unhideWhenUsed="1"/>
+    <w:lsdException w:name="Table Grid 4" w:semiHidden="1" w:unhideWhenUsed="1"/>
+    <w:lsdException w:name="Table Grid 5" w:semiHidden="1" w:unhideWhenUsed="1"/>
+    <w:lsdException w:name="Table Grid 6" w:semiHidden="1" w:unhideWhenUsed="1"/>
+    <w:lsdException w:name="Table Grid 7" w:semiHidden="1" w:unhideWhenUsed="1"/>
+    <w:lsdException w:name="Table Grid 8" w:semiHidden="1" w:unhideWhenUsed="1"/>
+    <w:lsdException w:name="Table List 1" w:semiHidden="1" w:unhideWhenUsed="1"/>
+    <w:lsdException w:name="Table List 2" w:semiHidden="1" w:unhideWhenUsed="1"/>
+    <w:lsdException w:name="Table List 3" w:semiHidden="1" w:unhideWhenUsed="1"/>
+    <w:lsdException w:name="Table List 4" w:semiHidden="1" w:unhideWhenUsed="1"/>
+    <w:lsdException w:name="Table List 5" w:semiHidden="1" w:unhideWhenUsed="1"/>
+    <w:lsdException w:name="Table List 6" w:semiHidden="1" w:unhideWhenUsed="1"/>
+    <w:lsdException w:name="Table List 7" w:semiHidden="1" w:unhideWhenUsed="1"/>
+    <w:lsdException w:name="Table List 8" w:semiHidden="1" w:unhideWhenUsed="1"/>
+    <w:lsdException w:name="Table 3D effects 1" w:semiHidden="1" w:unhideWhenUsed="1"/>
+    <w:lsdException w:name="Table 3D effects 2" w:semiHidden="1" w:unhideWhenUsed="1"/>
+    <w:lsdException w:name="Table 3D effects 3" w:semiHidden="1" w:unhideWhenUsed="1"/>
+    <w:lsdException w:name="Table Contemporary" w:semiHidden="1" w:unhideWhenUsed="1"/>
+    <w:lsdException w:name="Table Elegant" w:semiHidden="1" w:unhideWhenUsed="1"/>
+    <w:lsdException w:name="Table Professional" w:semiHidden="1" w:unhideWhenUsed="1"/>
+    <w:lsdException w:name="Table Subtle 1" w:semiHidden="1" w:unhideWhenUsed="1"/>
+    <w:lsdException w:name="Table Subtle 2" w:semiHidden="1" w:unhideWhenUsed="1"/>
+    <w:lsdException w:name="Table Web 1" w:semiHidden="1" w:unhideWhenUsed="1"/>
+    <w:lsdException w:name="Table Web 2" w:semiHidden="1" w:unhideWhenUsed="1"/>
+    <w:lsdException w:name="Table Web 3" w:semiHidden="1" w:unhideWhenUsed="1"/>
+    <w:lsdException w:name="Balloon Text" w:semiHidden="1" w:unhideWhenUsed="1"/>
+    <w:lsdException w:name="Table Grid" w:uiPriority="59"/>
+    <w:lsdException w:name="Table Theme" w:semiHidden="1" w:unhideWhenUsed="1"/>
+    <w:lsdException w:name="Placeholder Text" w:semiHidden="1"/>
+    <w:lsdException w:name="No Spacing" w:uiPriority="1" w:qFormat="1"/>
+    <w:lsdException w:name="Light Shading" w:uiPriority="60"/>
+    <w:lsdException w:name="Light List" w:uiPriority="61"/>
+    <w:lsdException w:name="Light Grid" w:uiPriority="62"/>
+    <w:lsdException w:name="Medium Shading 1" w:uiPriority="63"/>
+    <w:lsdException w:name="Medium Shading 2" w:uiPriority="64"/>
+    <w:lsdException w:name="Medium List 1" w:uiPriority="65"/>
+    <w:lsdException w:name="Medium List 2" w:uiPriority="66"/>
+    <w:lsdException w:name="Medium Grid 1" w:uiPriority="67"/>
+    <w:lsdException w:name="Medium Grid 2" w:uiPriority="68"/>
+    <w:lsdException w:name="Medium Grid 3" w:uiPriority="69"/>
+    <w:lsdException w:name="Dark List" w:uiPriority="70"/>
+    <w:lsdException w:name="Colorful Shading" w:uiPriority="71"/>
+    <w:lsdException w:name="Colorful List" w:uiPriority="72"/>
+    <w:lsdException w:name="Colorful Grid" w:uiPriority="73"/>
+    <w:lsdException w:name="Light Shading Accent 1" w:uiPriority="60"/>
+    <w:lsdException w:name="Light List Accent 1" w:uiPriority="61"/>
+    <w:lsdException w:name="Light Grid Accent 1" w:uiPriority="62"/>
+    <w:lsdException w:name="Medium Shading 1 Accent 1" w:uiPriority="63"/>
+    <w:lsdException w:name="Medium Shading 2 Accent 1" w:uiPriority="64"/>
+    <w:lsdException w:name="Medium List 1 Accent 1" w:uiPriority="65"/>
+    <w:lsdException w:name="Revision" w:semiHidden="1"/>
+    <w:lsdException w:name="List Paragraph" w:uiPriority="34" w:qFormat="1"/>
+    <w:lsdException w:name="Quote" w:uiPriority="29" w:qFormat="1"/>
+    <w:lsdException w:name="Intense Quote" w:uiPriority="30" w:qFormat="1"/>
+    <w:lsdException w:name="Medium List 2 Accent 1" w:uiPriority="66"/>
+    <w:lsdException w:name="Medium Grid 1 Accent 1" w:uiPriority="67"/>
+    <w:lsdException w:name="Medium Grid 2 Accent 1" w:uiPriority="68"/>
+    <w:lsdException w:name="Medium Grid 3 Accent 1" w:uiPriority="69"/>
+    <w:lsdException w:name="Dark List Accent 1" w:uiPriority="70"/>
+    <w:lsdException w:name="Colorful Shading Accent 1" w:uiPriority="71"/>
+    <w:lsdException w:name="Colorful List Accent 1" w:uiPriority="72"/>
+    <w:lsdException w:name="Colorful Grid Accent 1" w:uiPriority="73"/>
+    <w:lsdException w:name="Light Shading Accent 2" w:uiPriority="60"/>
+    <w:lsdException w:name="Light List Accent 2" w:uiPriority="61"/>
+    <w:lsdException w:name="Light Grid Accent 2" w:uiPriority="62"/>
+    <w:lsdException w:name="Medium Shading 1 Accent 2" w:uiPriority="63"/>
+    <w:lsdException w:name="Medium Shading 2 Accent 2" w:uiPriority="64"/>
+    <w:lsdException w:name="Medium List 1 Accent 2" w:uiPriority="65"/>
+    <w:lsdException w:name="Medium List 2 Accent 2" w:uiPriority="66"/>
+    <w:lsdException w:name="Medium Grid 1 Accent 2" w:uiPriority="67"/>
+    <w:lsdException w:name="Medium Grid 2 Accent 2" w:uiPriority="68"/>
+    <w:lsdException w:name="Medium Grid 3 Accent 2" w:uiPriority="69"/>
+    <w:lsdException w:name="Dark List Accent 2" w:uiPriority="70"/>
+    <w:lsdException w:name="Colorful Shading Accent 2" w:uiPriority="71"/>
+    <w:lsdException w:name="Colorful List Accent 2" w:uiPriority="72"/>
+    <w:lsdException w:name="Colorful Grid Accent 2" w:uiPriority="73"/>
+    <w:lsdException w:name="Light Shading Accent 3" w:uiPriority="60"/>
+    <w:lsdException w:name="Light List Accent 3" w:uiPriority="61"/>
+    <w:lsdException w:name="Light Grid Accent 3" w:uiPriority="62"/>
+    <w:lsdException w:name="Medium Shading 1 Accent 3" w:uiPriority="63"/>
+    <w:lsdException w:name="Medium Shading 2 Accent 3" w:uiPriority="64"/>
+    <w:lsdException w:name="Medium List 1 Accent 3" w:uiPriority="65"/>
+    <w:lsdException w:name="Medium List 2 Accent 3" w:uiPriority="66"/>
+    <w:lsdException w:name="Medium Grid 1 Accent 3" w:uiPriority="67"/>
+    <w:lsdException w:name="Medium Grid 2 Accent 3" w:uiPriority="68"/>
+    <w:lsdException w:name="Medium Grid 3 Accent 3" w:uiPriority="69"/>
+    <w:lsdException w:name="Dark List Accent 3" w:uiPriority="70"/>
+    <w:lsdException w:name="Colorful Shading Accent 3" w:uiPriority="71"/>
+    <w:lsdException w:name="Colorful List Accent 3" w:uiPriority="72"/>
+    <w:lsdException w:name="Colorful Grid Accent 3" w:uiPriority="73"/>
+    <w:lsdException w:name="Light Shading Accent 4" w:uiPriority="60"/>
+    <w:lsdException w:name="Light List Accent 4" w:uiPriority="61"/>
+    <w:lsdException w:name="Light Grid Accent 4" w:uiPriority="62"/>
+    <w:lsdException w:name="Medium Shading 1 Accent 4" w:uiPriority="63"/>
+    <w:lsdException w:name="Medium Shading 2 Accent 4" w:uiPriority="64"/>
+    <w:lsdException w:name="Medium List 1 Accent 4" w:uiPriority="65"/>
+    <w:lsdException w:name="Medium List 2 Accent 4" w:uiPriority="66"/>
+    <w:lsdException w:name="Medium Grid 1 Accent 4" w:uiPriority="67"/>
+    <w:lsdException w:name="Medium Grid 2 Accent 4" w:uiPriority="68"/>
+    <w:lsdException w:name="Medium Grid 3 Accent 4" w:uiPriority="69"/>
+    <w:lsdException w:name="Dark List Accent 4" w:uiPriority="70"/>
+    <w:lsdException w:name="Colorful Shading Accent 4" w:uiPriority="71"/>
+    <w:lsdException w:name="Colorful List Accent 4" w:uiPriority="72"/>
+    <w:lsdException w:name="Colorful Grid Accent 4" w:uiPriority="73"/>
+    <w:lsdException w:name="Light Shading Accent 5" w:uiPriority="60"/>
+    <w:lsdException w:name="Light List Accent 5" w:uiPriority="61"/>
+    <w:lsdException w:name="Light Grid Accent 5" w:uiPriority="62"/>
+    <w:lsdException w:name="Medium Shading 1 Accent 5" w:uiPriority="63"/>
+    <w:lsdException w:name="Medium Shading 2 Accent 5" w:uiPriority="64"/>
+    <w:lsdException w:name="Medium List 1 Accent 5" w:uiPriority="65"/>
+    <w:lsdException w:name="Medium List 2 Accent 5" w:uiPriority="66"/>
+    <w:lsdException w:name="Medium Grid 1 Accent 5" w:uiPriority="67"/>
+    <w:lsdException w:name="Medium Grid 2 Accent 5" w:uiPriority="68"/>
+    <w:lsdException w:name="Medium Grid 3 Accent 5" w:uiPriority="69"/>
+    <w:lsdException w:name="Dark List Accent 5" w:uiPriority="70"/>
+    <w:lsdException w:name="Colorful Shading Accent 5" w:uiPriority="71"/>
+    <w:lsdException w:name="Colorful List Accent 5" w:uiPriority="72"/>
+    <w:lsdException w:name="Colorful Grid Accent 5" w:uiPriority="73"/>
+    <w:lsdException w:name="Light Shading Accent 6" w:uiPriority="60"/>
+    <w:lsdException w:name="Light List Accent 6" w:uiPriority="61"/>
+    <w:lsdException w:name="Light Grid Accent 6" w:uiPriority="62"/>
+    <w:lsdException w:name="Medium Shading 1 Accent 6" w:uiPriority="63"/>
+    <w:lsdException w:name="Medium Shading 2 Accent 6" w:uiPriority="64"/>
+    <w:lsdException w:name="Medium List 1 Accent 6" w:uiPriority="65"/>
+    <w:lsdException w:name="Medium List 2 Accent 6" w:uiPriority="66"/>
+    <w:lsdException w:name="Medium Grid 1 Accent 6" w:uiPriority="67"/>
+    <w:lsdException w:name="Medium Grid 2 Accent 6" w:uiPriority="68"/>
+    <w:lsdException w:name="Medium Grid 3 Accent 6" w:uiPriority="69"/>
+    <w:lsdException w:name="Dark List Accent 6" w:uiPriority="70"/>
+    <w:lsdException w:name="Colorful Shading Accent 6" w:uiPriority="71"/>
+    <w:lsdException w:name="Colorful List Accent 6" w:uiPriority="72"/>
+    <w:lsdException w:name="Colorful Grid Accent 6" w:uiPriority="73"/>
+    <w:lsdException w:name="Subtle Emphasis" w:uiPriority="19" w:qFormat="1"/>
+    <w:lsdException w:name="Intense Emphasis" w:uiPriority="21" w:qFormat="1"/>
+    <w:lsdException w:name="Subtle Reference" w:uiPriority="31" w:qFormat="1"/>
+    <w:lsdException w:name="Intense Reference" w:uiPriority="32" w:qFormat="1"/>
+    <w:lsdException w:name="Book Title" w:uiPriority="33" w:qFormat="1"/>
+    <w:lsdException w:name="Bibliography" w:semiHidden="1" w:uiPriority="37" w:unhideWhenUsed="1"/>
+    <w:lsdException w:name="TOC Heading" w:semiHidden="1" w:uiPriority="39" w:unhideWhenUsed="1" w:qFormat="1"/>
+    <w:lsdException w:name="Plain Table 1" w:uiPriority="41"/>
+    <w:lsdException w:name="Plain Table 2" w:uiPriority="42"/>
+    <w:lsdException w:name="Plain Table 3" w:uiPriority="43"/>
+    <w:lsdException w:name="Plain Table 4" w:uiPriority="44"/>
+    <w:lsdException w:name="Plain Table 5" w:uiPriority="45"/>
+    <w:lsdException w:name="Grid Table Light" w:uiPriority="40"/>
+    <w:lsdException w:name="Grid Table 1 Light" w:uiPriority="46"/>
+    <w:lsdException w:name="Grid Table 2" w:uiPriority="47"/>
+    <w:lsdException w:name="Grid Table 3" w:uiPriority="48"/>
+    <w:lsdException w:name="Grid Table 4" w:uiPriority="49"/>
+    <w:lsdException w:name="Grid Table 5 Dark" w:uiPriority="50"/>
+    <w:lsdException w:name="Grid Table 6 Colorful" w:uiPriority="51"/>
+    <w:lsdException w:name="Grid Table 7 Colorful" w:uiPriority="52"/>
+    <w:lsdException w:name="Grid Table 1 Light Accent 1" w:uiPriority="46"/>
+    <w:lsdException w:name="Grid Table 2 Accent 1" w:uiPriority="47"/>
+    <w:lsdException w:name="Grid Table 3 Accent 1" w:uiPriority="48"/>
+    <w:lsdException w:name="Grid Table 4 Accent 1" w:uiPriority="49"/>
+    <w:lsdException w:name="Grid Table 5 Dark Accent 1" w:uiPriority="50"/>
+    <w:lsdException w:name="Grid Table 6 Colorful Accent 1" w:uiPriority="51"/>
+    <w:lsdException w:name="Grid Table 7 Colorful Accent 1" w:uiPriority="52"/>
+    <w:lsdException w:name="Grid Table 1 Light Accent 2" w:uiPriority="46"/>
+    <w:lsdException w:name="Grid Table 2 Accent 2" w:uiPriority="47"/>
+    <w:lsdException w:name="Grid Table 3 Accent 2" w:uiPriority="48"/>
+    <w:lsdException w:name="Grid Table 4 Accent 2" w:uiPriority="49"/>
+    <w:lsdException w:name="Grid Table 5 Dark Accent 2" w:uiPriority="50"/>
+    <w:lsdException w:name="Grid Table 6 Colorful Accent 2" w:uiPriority="51"/>
+    <w:lsdException w:name="Grid Table 7 Colorful Accent 2" w:uiPriority="52"/>
+    <w:lsdException w:name="Grid Table 1 Light Accent 3" w:uiPriority="46"/>
+    <w:lsdException w:name="Grid Table 2 Accent 3" w:uiPriority="47"/>
+    <w:lsdException w:name="Grid Table 3 Accent 3" w:uiPriority="48"/>
+    <w:lsdException w:name="Grid Table 4 Accent 3" w:uiPriority="49"/>
+    <w:lsdException w:name="Grid Table 5 Dark Accent 3" w:uiPriority="50"/>
+    <w:lsdException w:name="Grid Table 6 Colorful Accent 3" w:uiPriority="51"/>
+    <w:lsdException w:name="Grid Table 7 Colorful Accent 3" w:uiPriority="52"/>
+    <w:lsdException w:name="Grid Table 1 Light Accent 4" w:uiPriority="46"/>
+    <w:lsdException w:name="Grid Table 2 Accent 4" w:uiPriority="47"/>
+    <w:lsdException w:name="Grid Table 3 Accent 4" w:uiPriority="48"/>
+    <w:lsdException w:name="Grid Table 4 Accent 4" w:uiPriority="49"/>
+    <w:lsdException w:name="Grid Table 5 Dark Accent 4" w:uiPriority="50"/>
+    <w:lsdException w:name="Grid Table 6 Colorful Accent 4" w:uiPriority="51"/>
+    <w:lsdException w:name="Grid Table 7 Colorful Accent 4" w:uiPriority="52"/>
+    <w:lsdException w:name="Grid Table 1 Light Accent 5" w:uiPriority="46"/>
+    <w:lsdException w:name="Grid Table 2 Accent 5" w:uiPriority="47"/>
+    <w:lsdException w:name="Grid Table 3 Accent 5" w:uiPriority="48"/>
+    <w:lsdException w:name="Grid Table 4 Accent 5" w:uiPriority="49"/>
+    <w:lsdException w:name="Grid Table 5 Dark Accent 5" w:uiPriority="50"/>
+    <w:lsdException w:name="Grid Table 6 Colorful Accent 5" w:uiPriority="51"/>
+    <w:lsdException w:name="Grid Table 7 Colorful Accent 5" w:uiPriority="52"/>
+    <w:lsdException w:name="Grid Table 1 Light Accent 6" w:uiPriority="46"/>
+    <w:lsdException w:name="Grid Table 2 Accent 6" w:uiPriority="47"/>
+    <w:lsdException w:name="Grid Table 3 Accent 6" w:uiPriority="48"/>
+    <w:lsdException w:name="Grid Table 4 Accent 6" w:uiPriority="49"/>
+    <w:lsdException w:name="Grid Table 5 Dark Accent 6" w:uiPriority="50"/>
+    <w:lsdException w:name="Grid Table 6 Colorful Accent 6" w:uiPriority="51"/>
+    <w:lsdException w:name="Grid Table 7 Colorful Accent 6" w:uiPriority="52"/>
+    <w:lsdException w:name="List Table 1 Light" w:uiPriority="46"/>
+    <w:lsdException w:name="List Table 2" w:uiPriority="47"/>
+    <w:lsdException w:name="List Table 3" w:uiPriority="48"/>
+    <w:lsdException w:name="List Table 4" w:uiPriority="49"/>
+    <w:lsdException w:name="List Table 5 Dark" w:uiPriority="50"/>
+    <w:lsdException w:name="List Table 6 Colorful" w:uiPriority="51"/>
+    <w:lsdException w:name="List Table 7 Colorful" w:uiPriority="52"/>
+    <w:lsdException w:name="List Table 1 Light Accent 1" w:uiPriority="46"/>
+    <w:lsdException w:name="List Table 2 Accent 1" w:uiPriority="47"/>
+    <w:lsdException w:name="List Table 3 Accent 1" w:uiPriority="48"/>
+    <w:lsdException w:name="List Table 4 Accent 1" w:uiPriority="49"/>
+    <w:lsdException w:name="List Table 5 Dark Accent 1" w:uiPriority="50"/>
+    <w:lsdException w:name="List Table 6 Colorful Accent 1" w:uiPriority="51"/>
+    <w:lsdException w:name="List Table 7 Colorful Accent 1" w:uiPriority="52"/>
+    <w:lsdException w:name="List Table 1 Light Accent 2" w:uiPriority="46"/>
+    <w:lsdException w:name="List Table 2 Accent 2" w:uiPriority="47"/>
+    <w:lsdException w:name="List Table 3 Accent 2" w:uiPriority="48"/>
+    <w:lsdException w:name="List Table 4 Accent 2" w:uiPriority="49"/>
+    <w:lsdException w:name="List Table 5 Dark Accent 2" w:uiPriority="50"/>
+    <w:lsdException w:name="List Table 6 Colorful Accent 2" w:uiPriority="51"/>
+    <w:lsdException w:name="List Table 7 Colorful Accent 2" w:uiPriority="52"/>
+    <w:lsdException w:name="List Table 1 Light Accent 3" w:uiPriority="46"/>
+    <w:lsdException w:name="List Table 2 Accent 3" w:uiPriority="47"/>
+    <w:lsdException w:name="List Table 3 Accent 3" w:uiPriority="48"/>
+    <w:lsdException w:name="List Table 4 Accent 3" w:uiPriority="49"/>
+    <w:lsdException w:name="List Table 5 Dark Accent 3" w:uiPriority="50"/>
+    <w:lsdException w:name="List Table 6 Colorful Accent 3" w:uiPriority="51"/>
+    <w:lsdException w:name="List Table 7 Colorful Accent 3" w:uiPriority="52"/>
+    <w:lsdException w:name="List Table 1 Light Accent 4" w:uiPriority="46"/>
+    <w:lsdException w:name="List Table 2 Accent 4" w:uiPriority="47"/>
+    <w:lsdException w:name="List Table 3 Accent 4" w:uiPriority="48"/>
+    <w:lsdException w:name="List Table 4 Accent 4" w:uiPriority="49"/>
+    <w:lsdException w:name="List Table 5 Dark Accent 4" w:uiPriority="50"/>
+    <w:lsdException w:name="List Table 6 Colorful Accent 4" w:uiPriority="51"/>
+    <w:lsdException w:name="List Table 7 Colorful Accent 4" w:uiPriority="52"/>
+    <w:lsdException w:name="List Table 1 Light Accent 5" w:uiPriority="46"/>
+    <w:lsdException w:name="List Table 2 Accent 5" w:uiPriority="47"/>
+    <w:lsdException w:name="List Table 3 Accent 5" w:uiPriority="48"/>
+    <w:lsdException w:name="List Table 4 Accent 5" w:uiPriority="49"/>
+    <w:lsdException w:name="List Table 5 Dark Accent 5" w:uiPriority="50"/>
+    <w:lsdException w:name="List Table 6 Colorful Accent 5" w:uiPriority="51"/>
+    <w:lsdException w:name="List Table 7 Colorful Accent 5" w:uiPriority="52"/>
+    <w:lsdException w:name="List Table 1 Light Accent 6" w:uiPriority="46"/>
+    <w:lsdException w:name="List Table 2 Accent 6" w:uiPriority="47"/>
+    <w:lsdException w:name="List Table 3 Accent 6" w:uiPriority="48"/>
+    <w:lsdException w:name="List Table 4 Accent 6" w:uiPriority="49"/>
+    <w:lsdException w:name="List Table 5 Dark Accent 6" w:uiPriority="50"/>
+    <w:lsdException w:name="List Table 6 Colorful Accent 6" w:uiPriority="51"/>
+    <w:lsdException w:name="List Table 7 Colorful Accent 6" w:uiPriority="52"/>
   </w:latentStyles>
   <w:style w:type="paragraph" w:default="1" w:styleId="Normal">
     <w:name w:val="Normal"/>
@@ -1707,207 +2016,6 @@
       <w:sz w:val="16"/>
       <w:szCs w:val="16"/>
     </w:rPr>
-  </w:style>
-</w:styles>
-</file>
-
-<file path=word/stylesWithEffects.xml><?xml version="1.0" encoding="utf-8"?>
-<w:styles xmlns:wpc="http://schemas.microsoft.com/office/word/2010/wordprocessingCanvas" xmlns:mc="http://schemas.openxmlformats.org/markup-compatibility/2006" xmlns:o="urn:schemas-microsoft-com:office:office" xmlns:r="http://schemas.openxmlformats.org/officeDocument/2006/relationships" xmlns:m="http://schemas.openxmlformats.org/officeDocument/2006/math" xmlns:v="urn:schemas-microsoft-com:vml" xmlns:wp14="http://schemas.microsoft.com/office/word/2010/wordprocessingDrawing" xmlns:wp="http://schemas.openxmlformats.org/drawingml/2006/wordprocessingDrawing" xmlns:w10="urn:schemas-microsoft-com:office:word" xmlns:w="http://schemas.openxmlformats.org/wordprocessingml/2006/main" xmlns:w14="http://schemas.microsoft.com/office/word/2010/wordml" xmlns:wpg="http://schemas.microsoft.com/office/word/2010/wordprocessingGroup" xmlns:wpi="http://schemas.microsoft.com/office/word/2010/wordprocessingInk" xmlns:wne="http://schemas.microsoft.com/office/word/2006/wordml" xmlns:wps="http://schemas.microsoft.com/office/word/2010/wordprocessingShape" mc:Ignorable="w14 wp14">
-  <w:docDefaults>
-    <w:rPrDefault>
-      <w:rPr>
-        <w:rFonts w:asciiTheme="minorHAnsi" w:eastAsiaTheme="minorEastAsia" w:hAnsiTheme="minorHAnsi" w:cstheme="minorBidi"/>
-        <w:sz w:val="22"/>
-        <w:szCs w:val="22"/>
-        <w:lang w:val="es-MX" w:eastAsia="es-MX" w:bidi="ar-SA"/>
-      </w:rPr>
-    </w:rPrDefault>
-    <w:pPrDefault>
-      <w:pPr>
-        <w:spacing w:after="200" w:line="276" w:lineRule="auto"/>
-      </w:pPr>
-    </w:pPrDefault>
-  </w:docDefaults>
-  <w:latentStyles w:defLockedState="0" w:defUIPriority="99" w:defSemiHidden="1" w:defUnhideWhenUsed="1" w:defQFormat="0" w:count="267">
-    <w:lsdException w:name="Normal" w:semiHidden="0" w:uiPriority="0" w:unhideWhenUsed="0" w:qFormat="1"/>
-    <w:lsdException w:name="heading 1" w:semiHidden="0" w:uiPriority="9" w:unhideWhenUsed="0" w:qFormat="1"/>
-    <w:lsdException w:name="heading 2" w:uiPriority="9" w:qFormat="1"/>
-    <w:lsdException w:name="heading 3" w:uiPriority="9" w:qFormat="1"/>
-    <w:lsdException w:name="heading 4" w:uiPriority="9" w:qFormat="1"/>
-    <w:lsdException w:name="heading 5" w:uiPriority="9" w:qFormat="1"/>
-    <w:lsdException w:name="heading 6" w:uiPriority="9" w:qFormat="1"/>
-    <w:lsdException w:name="heading 7" w:uiPriority="9" w:qFormat="1"/>
-    <w:lsdException w:name="heading 8" w:uiPriority="9" w:qFormat="1"/>
-    <w:lsdException w:name="heading 9" w:uiPriority="9" w:qFormat="1"/>
-    <w:lsdException w:name="toc 1" w:uiPriority="39"/>
-    <w:lsdException w:name="toc 2" w:uiPriority="39"/>
-    <w:lsdException w:name="toc 3" w:uiPriority="39"/>
-    <w:lsdException w:name="toc 4" w:uiPriority="39"/>
-    <w:lsdException w:name="toc 5" w:uiPriority="39"/>
-    <w:lsdException w:name="toc 6" w:uiPriority="39"/>
-    <w:lsdException w:name="toc 7" w:uiPriority="39"/>
-    <w:lsdException w:name="toc 8" w:uiPriority="39"/>
-    <w:lsdException w:name="toc 9" w:uiPriority="39"/>
-    <w:lsdException w:name="caption" w:uiPriority="35" w:qFormat="1"/>
-    <w:lsdException w:name="Title" w:semiHidden="0" w:uiPriority="10" w:unhideWhenUsed="0" w:qFormat="1"/>
-    <w:lsdException w:name="Default Paragraph Font" w:uiPriority="1"/>
-    <w:lsdException w:name="Subtitle" w:semiHidden="0" w:uiPriority="11" w:unhideWhenUsed="0" w:qFormat="1"/>
-    <w:lsdException w:name="Strong" w:semiHidden="0" w:uiPriority="22" w:unhideWhenUsed="0" w:qFormat="1"/>
-    <w:lsdException w:name="Emphasis" w:semiHidden="0" w:uiPriority="20" w:unhideWhenUsed="0" w:qFormat="1"/>
-    <w:lsdException w:name="Table Grid" w:semiHidden="0" w:uiPriority="59" w:unhideWhenUsed="0"/>
-    <w:lsdException w:name="Placeholder Text" w:unhideWhenUsed="0"/>
-    <w:lsdException w:name="No Spacing" w:semiHidden="0" w:uiPriority="1" w:unhideWhenUsed="0" w:qFormat="1"/>
-    <w:lsdException w:name="Light Shading" w:semiHidden="0" w:uiPriority="60" w:unhideWhenUsed="0"/>
-    <w:lsdException w:name="Light List" w:semiHidden="0" w:uiPriority="61" w:unhideWhenUsed="0"/>
-    <w:lsdException w:name="Light Grid" w:semiHidden="0" w:uiPriority="62" w:unhideWhenUsed="0"/>
-    <w:lsdException w:name="Medium Shading 1" w:semiHidden="0" w:uiPriority="63" w:unhideWhenUsed="0"/>
-    <w:lsdException w:name="Medium Shading 2" w:semiHidden="0" w:uiPriority="64" w:unhideWhenUsed="0"/>
-    <w:lsdException w:name="Medium List 1" w:semiHidden="0" w:uiPriority="65" w:unhideWhenUsed="0"/>
-    <w:lsdException w:name="Medium List 2" w:semiHidden="0" w:uiPriority="66" w:unhideWhenUsed="0"/>
-    <w:lsdException w:name="Medium Grid 1" w:semiHidden="0" w:uiPriority="67" w:unhideWhenUsed="0"/>
-    <w:lsdException w:name="Medium Grid 2" w:semiHidden="0" w:uiPriority="68" w:unhideWhenUsed="0"/>
-    <w:lsdException w:name="Medium Grid 3" w:semiHidden="0" w:uiPriority="69" w:unhideWhenUsed="0"/>
-    <w:lsdException w:name="Dark List" w:semiHidden="0" w:uiPriority="70" w:unhideWhenUsed="0"/>
-    <w:lsdException w:name="Colorful Shading" w:semiHidden="0" w:uiPriority="71" w:unhideWhenUsed="0"/>
-    <w:lsdException w:name="Colorful List" w:semiHidden="0" w:uiPriority="72" w:unhideWhenUsed="0"/>
-    <w:lsdException w:name="Colorful Grid" w:semiHidden="0" w:uiPriority="73" w:unhideWhenUsed="0"/>
-    <w:lsdException w:name="Light Shading Accent 1" w:semiHidden="0" w:uiPriority="60" w:unhideWhenUsed="0"/>
-    <w:lsdException w:name="Light List Accent 1" w:semiHidden="0" w:uiPriority="61" w:unhideWhenUsed="0"/>
-    <w:lsdException w:name="Light Grid Accent 1" w:semiHidden="0" w:uiPriority="62" w:unhideWhenUsed="0"/>
-    <w:lsdException w:name="Medium Shading 1 Accent 1" w:semiHidden="0" w:uiPriority="63" w:unhideWhenUsed="0"/>
-    <w:lsdException w:name="Medium Shading 2 Accent 1" w:semiHidden="0" w:uiPriority="64" w:unhideWhenUsed="0"/>
-    <w:lsdException w:name="Medium List 1 Accent 1" w:semiHidden="0" w:uiPriority="65" w:unhideWhenUsed="0"/>
-    <w:lsdException w:name="Revision" w:unhideWhenUsed="0"/>
-    <w:lsdException w:name="List Paragraph" w:semiHidden="0" w:uiPriority="34" w:unhideWhenUsed="0" w:qFormat="1"/>
-    <w:lsdException w:name="Quote" w:semiHidden="0" w:uiPriority="29" w:unhideWhenUsed="0" w:qFormat="1"/>
-    <w:lsdException w:name="Intense Quote" w:semiHidden="0" w:uiPriority="30" w:unhideWhenUsed="0" w:qFormat="1"/>
-    <w:lsdException w:name="Medium List 2 Accent 1" w:semiHidden="0" w:uiPriority="66" w:unhideWhenUsed="0"/>
-    <w:lsdException w:name="Medium Grid 1 Accent 1" w:semiHidden="0" w:uiPriority="67" w:unhideWhenUsed="0"/>
-    <w:lsdException w:name="Medium Grid 2 Accent 1" w:semiHidden="0" w:uiPriority="68" w:unhideWhenUsed="0"/>
-    <w:lsdException w:name="Medium Grid 3 Accent 1" w:semiHidden="0" w:uiPriority="69" w:unhideWhenUsed="0"/>
-    <w:lsdException w:name="Dark List Accent 1" w:semiHidden="0" w:uiPriority="70" w:unhideWhenUsed="0"/>
-    <w:lsdException w:name="Colorful Shading Accent 1" w:semiHidden="0" w:uiPriority="71" w:unhideWhenUsed="0"/>
-    <w:lsdException w:name="Colorful List Accent 1" w:semiHidden="0" w:uiPriority="72" w:unhideWhenUsed="0"/>
-    <w:lsdException w:name="Colorful Grid Accent 1" w:semiHidden="0" w:uiPriority="73" w:unhideWhenUsed="0"/>
-    <w:lsdException w:name="Light Shading Accent 2" w:semiHidden="0" w:uiPriority="60" w:unhideWhenUsed="0"/>
-    <w:lsdException w:name="Light List Accent 2" w:semiHidden="0" w:uiPriority="61" w:unhideWhenUsed="0"/>
-    <w:lsdException w:name="Light Grid Accent 2" w:semiHidden="0" w:uiPriority="62" w:unhideWhenUsed="0"/>
-    <w:lsdException w:name="Medium Shading 1 Accent 2" w:semiHidden="0" w:uiPriority="63" w:unhideWhenUsed="0"/>
-    <w:lsdException w:name="Medium Shading 2 Accent 2" w:semiHidden="0" w:uiPriority="64" w:unhideWhenUsed="0"/>
-    <w:lsdException w:name="Medium List 1 Accent 2" w:semiHidden="0" w:uiPriority="65" w:unhideWhenUsed="0"/>
-    <w:lsdException w:name="Medium List 2 Accent 2" w:semiHidden="0" w:uiPriority="66" w:unhideWhenUsed="0"/>
-    <w:lsdException w:name="Medium Grid 1 Accent 2" w:semiHidden="0" w:uiPriority="67" w:unhideWhenUsed="0"/>
-    <w:lsdException w:name="Medium Grid 2 Accent 2" w:semiHidden="0" w:uiPriority="68" w:unhideWhenUsed="0"/>
-    <w:lsdException w:name="Medium Grid 3 Accent 2" w:semiHidden="0" w:uiPriority="69" w:unhideWhenUsed="0"/>
-    <w:lsdException w:name="Dark List Accent 2" w:semiHidden="0" w:uiPriority="70" w:unhideWhenUsed="0"/>
-    <w:lsdException w:name="Colorful Shading Accent 2" w:semiHidden="0" w:uiPriority="71" w:unhideWhenUsed="0"/>
-    <w:lsdException w:name="Colorful List Accent 2" w:semiHidden="0" w:uiPriority="72" w:unhideWhenUsed="0"/>
-    <w:lsdException w:name="Colorful Grid Accent 2" w:semiHidden="0" w:uiPriority="73" w:unhideWhenUsed="0"/>
-    <w:lsdException w:name="Light Shading Accent 3" w:semiHidden="0" w:uiPriority="60" w:unhideWhenUsed="0"/>
-    <w:lsdException w:name="Light List Accent 3" w:semiHidden="0" w:uiPriority="61" w:unhideWhenUsed="0"/>
-    <w:lsdException w:name="Light Grid Accent 3" w:semiHidden="0" w:uiPriority="62" w:unhideWhenUsed="0"/>
-    <w:lsdException w:name="Medium Shading 1 Accent 3" w:semiHidden="0" w:uiPriority="63" w:unhideWhenUsed="0"/>
-    <w:lsdException w:name="Medium Shading 2 Accent 3" w:semiHidden="0" w:uiPriority="64" w:unhideWhenUsed="0"/>
-    <w:lsdException w:name="Medium List 1 Accent 3" w:semiHidden="0" w:uiPriority="65" w:unhideWhenUsed="0"/>
-    <w:lsdException w:name="Medium List 2 Accent 3" w:semiHidden="0" w:uiPriority="66" w:unhideWhenUsed="0"/>
-    <w:lsdException w:name="Medium Grid 1 Accent 3" w:semiHidden="0" w:uiPriority="67" w:unhideWhenUsed="0"/>
-    <w:lsdException w:name="Medium Grid 2 Accent 3" w:semiHidden="0" w:uiPriority="68" w:unhideWhenUsed="0"/>
-    <w:lsdException w:name="Medium Grid 3 Accent 3" w:semiHidden="0" w:uiPriority="69" w:unhideWhenUsed="0"/>
-    <w:lsdException w:name="Dark List Accent 3" w:semiHidden="0" w:uiPriority="70" w:unhideWhenUsed="0"/>
-    <w:lsdException w:name="Colorful Shading Accent 3" w:semiHidden="0" w:uiPriority="71" w:unhideWhenUsed="0"/>
-    <w:lsdException w:name="Colorful List Accent 3" w:semiHidden="0" w:uiPriority="72" w:unhideWhenUsed="0"/>
-    <w:lsdException w:name="Colorful Grid Accent 3" w:semiHidden="0" w:uiPriority="73" w:unhideWhenUsed="0"/>
-    <w:lsdException w:name="Light Shading Accent 4" w:semiHidden="0" w:uiPriority="60" w:unhideWhenUsed="0"/>
-    <w:lsdException w:name="Light List Accent 4" w:semiHidden="0" w:uiPriority="61" w:unhideWhenUsed="0"/>
-    <w:lsdException w:name="Light Grid Accent 4" w:semiHidden="0" w:uiPriority="62" w:unhideWhenUsed="0"/>
-    <w:lsdException w:name="Medium Shading 1 Accent 4" w:semiHidden="0" w:uiPriority="63" w:unhideWhenUsed="0"/>
-    <w:lsdException w:name="Medium Shading 2 Accent 4" w:semiHidden="0" w:uiPriority="64" w:unhideWhenUsed="0"/>
-    <w:lsdException w:name="Medium List 1 Accent 4" w:semiHidden="0" w:uiPriority="65" w:unhideWhenUsed="0"/>
-    <w:lsdException w:name="Medium List 2 Accent 4" w:semiHidden="0" w:uiPriority="66" w:unhideWhenUsed="0"/>
-    <w:lsdException w:name="Medium Grid 1 Accent 4" w:semiHidden="0" w:uiPriority="67" w:unhideWhenUsed="0"/>
-    <w:lsdException w:name="Medium Grid 2 Accent 4" w:semiHidden="0" w:uiPriority="68" w:unhideWhenUsed="0"/>
-    <w:lsdException w:name="Medium Grid 3 Accent 4" w:semiHidden="0" w:uiPriority="69" w:unhideWhenUsed="0"/>
-    <w:lsdException w:name="Dark List Accent 4" w:semiHidden="0" w:uiPriority="70" w:unhideWhenUsed="0"/>
-    <w:lsdException w:name="Colorful Shading Accent 4" w:semiHidden="0" w:uiPriority="71" w:unhideWhenUsed="0"/>
-    <w:lsdException w:name="Colorful List Accent 4" w:semiHidden="0" w:uiPriority="72" w:unhideWhenUsed="0"/>
-    <w:lsdException w:name="Colorful Grid Accent 4" w:semiHidden="0" w:uiPriority="73" w:unhideWhenUsed="0"/>
-    <w:lsdException w:name="Light Shading Accent 5" w:semiHidden="0" w:uiPriority="60" w:unhideWhenUsed="0"/>
-    <w:lsdException w:name="Light List Accent 5" w:semiHidden="0" w:uiPriority="61" w:unhideWhenUsed="0"/>
-    <w:lsdException w:name="Light Grid Accent 5" w:semiHidden="0" w:uiPriority="62" w:unhideWhenUsed="0"/>
-    <w:lsdException w:name="Medium Shading 1 Accent 5" w:semiHidden="0" w:uiPriority="63" w:unhideWhenUsed="0"/>
-    <w:lsdException w:name="Medium Shading 2 Accent 5" w:semiHidden="0" w:uiPriority="64" w:unhideWhenUsed="0"/>
-    <w:lsdException w:name="Medium List 1 Accent 5" w:semiHidden="0" w:uiPriority="65" w:unhideWhenUsed="0"/>
-    <w:lsdException w:name="Medium List 2 Accent 5" w:semiHidden="0" w:uiPriority="66" w:unhideWhenUsed="0"/>
-    <w:lsdException w:name="Medium Grid 1 Accent 5" w:semiHidden="0" w:uiPriority="67" w:unhideWhenUsed="0"/>
-    <w:lsdException w:name="Medium Grid 2 Accent 5" w:semiHidden="0" w:uiPriority="68" w:unhideWhenUsed="0"/>
-    <w:lsdException w:name="Medium Grid 3 Accent 5" w:semiHidden="0" w:uiPriority="69" w:unhideWhenUsed="0"/>
-    <w:lsdException w:name="Dark List Accent 5" w:semiHidden="0" w:uiPriority="70" w:unhideWhenUsed="0"/>
-    <w:lsdException w:name="Colorful Shading Accent 5" w:semiHidden="0" w:uiPriority="71" w:unhideWhenUsed="0"/>
-    <w:lsdException w:name="Colorful List Accent 5" w:semiHidden="0" w:uiPriority="72" w:unhideWhenUsed="0"/>
-    <w:lsdException w:name="Colorful Grid Accent 5" w:semiHidden="0" w:uiPriority="73" w:unhideWhenUsed="0"/>
-    <w:lsdException w:name="Light Shading Accent 6" w:semiHidden="0" w:uiPriority="60" w:unhideWhenUsed="0"/>
-    <w:lsdException w:name="Light List Accent 6" w:semiHidden="0" w:uiPriority="61" w:unhideWhenUsed="0"/>
-    <w:lsdException w:name="Light Grid Accent 6" w:semiHidden="0" w:uiPriority="62" w:unhideWhenUsed="0"/>
-    <w:lsdException w:name="Medium Shading 1 Accent 6" w:semiHidden="0" w:uiPriority="63" w:unhideWhenUsed="0"/>
-    <w:lsdException w:name="Medium Shading 2 Accent 6" w:semiHidden="0" w:uiPriority="64" w:unhideWhenUsed="0"/>
-    <w:lsdException w:name="Medium List 1 Accent 6" w:semiHidden="0" w:uiPriority="65" w:unhideWhenUsed="0"/>
-    <w:lsdException w:name="Medium List 2 Accent 6" w:semiHidden="0" w:uiPriority="66" w:unhideWhenUsed="0"/>
-    <w:lsdException w:name="Medium Grid 1 Accent 6" w:semiHidden="0" w:uiPriority="67" w:unhideWhenUsed="0"/>
-    <w:lsdException w:name="Medium Grid 2 Accent 6" w:semiHidden="0" w:uiPriority="68" w:unhideWhenUsed="0"/>
-    <w:lsdException w:name="Medium Grid 3 Accent 6" w:semiHidden="0" w:uiPriority="69" w:unhideWhenUsed="0"/>
-    <w:lsdException w:name="Dark List Accent 6" w:semiHidden="0" w:uiPriority="70" w:unhideWhenUsed="0"/>
-    <w:lsdException w:name="Colorful Shading Accent 6" w:semiHidden="0" w:uiPriority="71" w:unhideWhenUsed="0"/>
-    <w:lsdException w:name="Colorful List Accent 6" w:semiHidden="0" w:uiPriority="72" w:unhideWhenUsed="0"/>
-    <w:lsdException w:name="Colorful Grid Accent 6" w:semiHidden="0" w:uiPriority="73" w:unhideWhenUsed="0"/>
-    <w:lsdException w:name="Subtle Emphasis" w:semiHidden="0" w:uiPriority="19" w:unhideWhenUsed="0" w:qFormat="1"/>
-    <w:lsdException w:name="Intense Emphasis" w:semiHidden="0" w:uiPriority="21" w:unhideWhenUsed="0" w:qFormat="1"/>
-    <w:lsdException w:name="Subtle Reference" w:semiHidden="0" w:uiPriority="31" w:unhideWhenUsed="0" w:qFormat="1"/>
-    <w:lsdException w:name="Intense Reference" w:semiHidden="0" w:uiPriority="32" w:unhideWhenUsed="0" w:qFormat="1"/>
-    <w:lsdException w:name="Book Title" w:semiHidden="0" w:uiPriority="33" w:unhideWhenUsed="0" w:qFormat="1"/>
-    <w:lsdException w:name="Bibliography" w:uiPriority="37"/>
-    <w:lsdException w:name="TOC Heading" w:uiPriority="39" w:qFormat="1"/>
-  </w:latentStyles>
-  <w:style w:type="paragraph" w:default="1" w:styleId="Normal">
-    <w:name w:val="Normal"/>
-    <w:qFormat/>
-  </w:style>
-  <w:style w:type="character" w:default="1" w:styleId="Fuentedeprrafopredeter">
-    <w:name w:val="Default Paragraph Font"/>
-    <w:uiPriority w:val="1"/>
-    <w:semiHidden/>
-    <w:unhideWhenUsed/>
-  </w:style>
-  <w:style w:type="table" w:default="1" w:styleId="Tablanormal">
-    <w:name w:val="Normal Table"/>
-    <w:uiPriority w:val="99"/>
-    <w:semiHidden/>
-    <w:unhideWhenUsed/>
-    <w:tblPr>
-      <w:tblInd w:w="0" w:type="dxa"/>
-      <w:tblCellMar>
-        <w:top w:w="0" w:type="dxa"/>
-        <w:left w:w="108" w:type="dxa"/>
-        <w:bottom w:w="0" w:type="dxa"/>
-        <w:right w:w="108" w:type="dxa"/>
-      </w:tblCellMar>
-    </w:tblPr>
-  </w:style>
-  <w:style w:type="numbering" w:default="1" w:styleId="Sinlista">
-    <w:name w:val="No List"/>
-    <w:uiPriority w:val="99"/>
-    <w:semiHidden/>
-    <w:unhideWhenUsed/>
-  </w:style>
-  <w:style w:type="paragraph" w:styleId="Prrafodelista">
-    <w:name w:val="List Paragraph"/>
-    <w:basedOn w:val="Normal"/>
-    <w:uiPriority w:val="34"/>
-    <w:qFormat/>
-    <w:rsid w:val="000A171F"/>
-    <w:pPr>
-      <w:ind w:left="720"/>
-      <w:contextualSpacing/>
-    </w:pPr>
   </w:style>
 </w:styles>
 </file>

</xml_diff>

<commit_message>
Se agregaron políticas de los nuevos procesos
</commit_message>
<xml_diff>
--- a/Organización/Politicas/IWM_Políticas_Organizacionales.docx
+++ b/Organización/Politicas/IWM_Políticas_Organizacionales.docx
@@ -412,6 +412,24 @@
           <w:sz w:val="24"/>
           <w:szCs w:val="24"/>
         </w:rPr>
+        <w:t>Se deberán de desarrollar los casos de uso necesarios para definir el alcance del proyecto con sus diferentes flujos. Dentro de los casos de uso se deberá especificar las interfaces entre componentes.</w:t>
+      </w:r>
+    </w:p>
+    <w:p>
+      <w:pPr>
+        <w:jc w:val="both"/>
+        <w:rPr>
+          <w:rFonts w:ascii="Arial" w:hAnsi="Arial" w:cs="Arial"/>
+          <w:sz w:val="24"/>
+          <w:szCs w:val="24"/>
+        </w:rPr>
+      </w:pPr>
+      <w:r>
+        <w:rPr>
+          <w:rFonts w:ascii="Arial" w:hAnsi="Arial" w:cs="Arial"/>
+          <w:sz w:val="24"/>
+          <w:szCs w:val="24"/>
+        </w:rPr>
         <w:t>Todos los documentos serán guardados dentro del repositorio de acuerdo a la nomenclatura y estructura de las carpetas descritas en el documento de Administra</w:t>
       </w:r>
       <w:r>
@@ -577,25 +595,276 @@
           <w:sz w:val="24"/>
           <w:szCs w:val="24"/>
         </w:rPr>
+        <w:t xml:space="preserve"> de la propuesta comercial</w:t>
+      </w:r>
+      <w:r>
+        <w:rPr>
+          <w:rFonts w:ascii="Arial" w:hAnsi="Arial" w:cs="Arial"/>
+          <w:sz w:val="24"/>
+          <w:szCs w:val="24"/>
+        </w:rPr>
+        <w:t>.</w:t>
+      </w:r>
+    </w:p>
+    <w:p>
+      <w:pPr>
+        <w:jc w:val="both"/>
+        <w:rPr>
+          <w:rFonts w:ascii="Arial" w:hAnsi="Arial" w:cs="Arial"/>
+          <w:sz w:val="24"/>
+          <w:szCs w:val="24"/>
+        </w:rPr>
+      </w:pPr>
+      <w:r>
+        <w:rPr>
+          <w:rFonts w:ascii="Arial" w:hAnsi="Arial" w:cs="Arial"/>
+          <w:sz w:val="24"/>
+          <w:szCs w:val="24"/>
+        </w:rPr>
+        <w:t xml:space="preserve">Una vez aprobada la propuesta comercial por parte del cliente, el líder del proyecto </w:t>
+      </w:r>
+      <w:r>
+        <w:rPr>
+          <w:rFonts w:ascii="Arial" w:hAnsi="Arial" w:cs="Arial"/>
+          <w:sz w:val="24"/>
+          <w:szCs w:val="24"/>
+        </w:rPr>
+        <w:t>deberá llevar a cabo la planificación y plasmarla dentro de</w:t>
+      </w:r>
+      <w:r>
+        <w:rPr>
+          <w:rFonts w:ascii="Arial" w:hAnsi="Arial" w:cs="Arial"/>
+          <w:sz w:val="24"/>
+          <w:szCs w:val="24"/>
+        </w:rPr>
+        <w:t>l plan de proyecto</w:t>
+      </w:r>
+      <w:r>
+        <w:rPr>
+          <w:rFonts w:ascii="Arial" w:hAnsi="Arial" w:cs="Arial"/>
+          <w:sz w:val="24"/>
+          <w:szCs w:val="24"/>
+        </w:rPr>
+        <w:t xml:space="preserve"> donde estarán asignados los roles y responsabilidades, así como</w:t>
+      </w:r>
+      <w:r>
+        <w:rPr>
+          <w:rFonts w:ascii="Arial" w:hAnsi="Arial" w:cs="Arial"/>
+          <w:sz w:val="24"/>
+          <w:szCs w:val="24"/>
+        </w:rPr>
+        <w:t xml:space="preserve"> calendarizar</w:t>
+      </w:r>
+      <w:r>
+        <w:rPr>
+          <w:rFonts w:ascii="Arial" w:hAnsi="Arial" w:cs="Arial"/>
+          <w:sz w:val="24"/>
+          <w:szCs w:val="24"/>
+        </w:rPr>
+        <w:t xml:space="preserve"> las actividades a ejecutar por cada involucrado en el equipo de trabajo</w:t>
+      </w:r>
+      <w:r>
+        <w:rPr>
+          <w:rFonts w:ascii="Arial" w:hAnsi="Arial" w:cs="Arial"/>
+          <w:sz w:val="24"/>
+          <w:szCs w:val="24"/>
+        </w:rPr>
+        <w:t>.</w:t>
+      </w:r>
+    </w:p>
+    <w:p>
+      <w:pPr>
+        <w:jc w:val="both"/>
+        <w:rPr>
+          <w:rFonts w:ascii="Arial" w:hAnsi="Arial" w:cs="Arial"/>
+          <w:sz w:val="24"/>
+          <w:szCs w:val="24"/>
+        </w:rPr>
+      </w:pPr>
+      <w:r>
+        <w:rPr>
+          <w:rFonts w:ascii="Arial" w:hAnsi="Arial" w:cs="Arial"/>
+          <w:sz w:val="24"/>
+          <w:szCs w:val="24"/>
+        </w:rPr>
+        <w:t>Para cada proyecto se deberán planificar y ejecutar el tipo de pruebas convenientes para verificar que se satisfagan los requerimientos del cliente.</w:t>
+      </w:r>
+    </w:p>
+    <w:p>
+      <w:pPr>
+        <w:jc w:val="both"/>
+        <w:rPr>
+          <w:rFonts w:ascii="Arial" w:hAnsi="Arial" w:cs="Arial"/>
+          <w:sz w:val="24"/>
+          <w:szCs w:val="24"/>
+        </w:rPr>
+      </w:pPr>
+    </w:p>
+    <w:p>
+      <w:pPr>
+        <w:rPr>
+          <w:rFonts w:ascii="Arial" w:hAnsi="Arial" w:cs="Arial"/>
+          <w:b/>
+          <w:sz w:val="24"/>
+          <w:szCs w:val="24"/>
+        </w:rPr>
+      </w:pPr>
+      <w:r>
+        <w:rPr>
+          <w:rFonts w:ascii="Arial" w:hAnsi="Arial" w:cs="Arial"/>
+          <w:b/>
+          <w:sz w:val="24"/>
+          <w:szCs w:val="24"/>
+        </w:rPr>
+        <w:br w:type="page"/>
+      </w:r>
+    </w:p>
+    <w:p>
+      <w:pPr>
+        <w:jc w:val="both"/>
+        <w:rPr>
+          <w:rFonts w:ascii="Arial" w:hAnsi="Arial" w:cs="Arial"/>
+          <w:b/>
+          <w:sz w:val="24"/>
+          <w:szCs w:val="24"/>
+        </w:rPr>
+      </w:pPr>
+      <w:r>
+        <w:rPr>
+          <w:rFonts w:ascii="Arial" w:hAnsi="Arial" w:cs="Arial"/>
+          <w:b/>
+          <w:sz w:val="24"/>
+          <w:szCs w:val="24"/>
+        </w:rPr>
+        <w:lastRenderedPageBreak/>
+        <w:t>Políticas</w:t>
+      </w:r>
+      <w:r>
+        <w:rPr>
+          <w:rFonts w:ascii="Arial" w:hAnsi="Arial" w:cs="Arial"/>
+          <w:b/>
+          <w:sz w:val="24"/>
+          <w:szCs w:val="24"/>
+        </w:rPr>
         <w:t xml:space="preserve"> </w:t>
       </w:r>
-      <w:proofErr w:type="gramStart"/>
-      <w:r>
-        <w:rPr>
-          <w:rFonts w:ascii="Arial" w:hAnsi="Arial" w:cs="Arial"/>
-          <w:sz w:val="24"/>
-          <w:szCs w:val="24"/>
-        </w:rPr>
-        <w:t>de</w:t>
-      </w:r>
-      <w:proofErr w:type="gramEnd"/>
-      <w:r>
-        <w:rPr>
-          <w:rFonts w:ascii="Arial" w:hAnsi="Arial" w:cs="Arial"/>
-          <w:sz w:val="24"/>
-          <w:szCs w:val="24"/>
-        </w:rPr>
-        <w:t xml:space="preserve"> la propuesta comercial</w:t>
+      <w:r>
+        <w:rPr>
+          <w:rFonts w:ascii="Arial" w:hAnsi="Arial" w:cs="Arial"/>
+          <w:b/>
+          <w:sz w:val="24"/>
+          <w:szCs w:val="24"/>
+        </w:rPr>
+        <w:t>Ejecución</w:t>
+      </w:r>
+    </w:p>
+    <w:p>
+      <w:pPr>
+        <w:rPr>
+          <w:rFonts w:ascii="Arial" w:hAnsi="Arial" w:cs="Arial"/>
+          <w:sz w:val="24"/>
+          <w:szCs w:val="24"/>
+        </w:rPr>
+      </w:pPr>
+      <w:r>
+        <w:rPr>
+          <w:rFonts w:ascii="Arial" w:hAnsi="Arial" w:cs="Arial"/>
+          <w:sz w:val="24"/>
+          <w:szCs w:val="24"/>
+        </w:rPr>
+        <w:t>Se deberán realizar al menos do</w:t>
+      </w:r>
+      <w:r>
+        <w:rPr>
+          <w:rFonts w:ascii="Arial" w:hAnsi="Arial" w:cs="Arial"/>
+          <w:sz w:val="24"/>
+          <w:szCs w:val="24"/>
+        </w:rPr>
+        <w:t>s alternativas de arquitectura</w:t>
+      </w:r>
+      <w:r>
+        <w:rPr>
+          <w:rFonts w:ascii="Arial" w:hAnsi="Arial" w:cs="Arial"/>
+          <w:sz w:val="24"/>
+          <w:szCs w:val="24"/>
+        </w:rPr>
+        <w:t xml:space="preserve"> de software para cada proyecto.</w:t>
+      </w:r>
+    </w:p>
+    <w:p>
+      <w:pPr>
+        <w:rPr>
+          <w:rFonts w:ascii="Arial" w:hAnsi="Arial" w:cs="Arial"/>
+          <w:sz w:val="24"/>
+          <w:szCs w:val="24"/>
+        </w:rPr>
+      </w:pPr>
+      <w:r>
+        <w:rPr>
+          <w:rFonts w:ascii="Arial" w:hAnsi="Arial" w:cs="Arial"/>
+          <w:sz w:val="24"/>
+          <w:szCs w:val="24"/>
+        </w:rPr>
+        <w:t>Cada vez que termina la fase de análisis y diseño se tiene que asignar personal para realizar la revisión por pares.</w:t>
+      </w:r>
+      <w:r>
+        <w:rPr>
+          <w:rFonts w:ascii="Arial" w:hAnsi="Arial" w:cs="Arial"/>
+          <w:sz w:val="24"/>
+          <w:szCs w:val="24"/>
+        </w:rPr>
+        <w:t xml:space="preserve"> </w:t>
+      </w:r>
+    </w:p>
+    <w:p>
+      <w:pPr>
+        <w:rPr>
+          <w:rFonts w:ascii="Arial" w:hAnsi="Arial" w:cs="Arial"/>
+          <w:sz w:val="24"/>
+          <w:szCs w:val="24"/>
+        </w:rPr>
+      </w:pPr>
+      <w:r>
+        <w:rPr>
+          <w:rFonts w:ascii="Arial" w:hAnsi="Arial" w:cs="Arial"/>
+          <w:sz w:val="24"/>
+          <w:szCs w:val="24"/>
+        </w:rPr>
+        <w:t>Durante la fase de desarrollo toda act</w:t>
+      </w:r>
+      <w:r>
+        <w:rPr>
+          <w:rFonts w:ascii="Arial" w:hAnsi="Arial" w:cs="Arial"/>
+          <w:sz w:val="24"/>
+          <w:szCs w:val="24"/>
+        </w:rPr>
+        <w:t>ualización de código deberá ser c</w:t>
+      </w:r>
+      <w:r>
+        <w:rPr>
+          <w:rFonts w:ascii="Arial" w:hAnsi="Arial" w:cs="Arial"/>
+          <w:sz w:val="24"/>
+          <w:szCs w:val="24"/>
+        </w:rPr>
+        <w:t xml:space="preserve">omentada en la herramienta de </w:t>
+      </w:r>
+      <w:proofErr w:type="spellStart"/>
+      <w:r>
+        <w:rPr>
+          <w:rFonts w:ascii="Arial" w:hAnsi="Arial" w:cs="Arial"/>
+          <w:sz w:val="24"/>
+          <w:szCs w:val="24"/>
+        </w:rPr>
+        <w:t>versionamiento</w:t>
+      </w:r>
+      <w:proofErr w:type="spellEnd"/>
+      <w:r>
+        <w:rPr>
+          <w:rFonts w:ascii="Arial" w:hAnsi="Arial" w:cs="Arial"/>
+          <w:sz w:val="24"/>
+          <w:szCs w:val="24"/>
+        </w:rPr>
+        <w:t xml:space="preserve"> utilizada</w:t>
       </w:r>
       <w:r>
         <w:rPr>
@@ -608,79 +877,20 @@
     </w:p>
     <w:p>
       <w:pPr>
-        <w:jc w:val="both"/>
-        <w:rPr>
-          <w:rFonts w:ascii="Arial" w:hAnsi="Arial" w:cs="Arial"/>
-          <w:sz w:val="24"/>
-          <w:szCs w:val="24"/>
-        </w:rPr>
-      </w:pPr>
-      <w:r>
-        <w:rPr>
-          <w:rFonts w:ascii="Arial" w:hAnsi="Arial" w:cs="Arial"/>
-          <w:sz w:val="24"/>
-          <w:szCs w:val="24"/>
-        </w:rPr>
-        <w:t xml:space="preserve">Una vez aprobada la propuesta comercial por parte del cliente, el líder del proyecto </w:t>
-      </w:r>
-      <w:r>
-        <w:rPr>
-          <w:rFonts w:ascii="Arial" w:hAnsi="Arial" w:cs="Arial"/>
-          <w:sz w:val="24"/>
-          <w:szCs w:val="24"/>
-        </w:rPr>
-        <w:t>deberá llevar a cabo la planificación y plasmarla dentro de</w:t>
-      </w:r>
-      <w:r>
-        <w:rPr>
-          <w:rFonts w:ascii="Arial" w:hAnsi="Arial" w:cs="Arial"/>
-          <w:sz w:val="24"/>
-          <w:szCs w:val="24"/>
-        </w:rPr>
-        <w:t>l plan de proyecto</w:t>
-      </w:r>
-      <w:r>
-        <w:rPr>
-          <w:rFonts w:ascii="Arial" w:hAnsi="Arial" w:cs="Arial"/>
-          <w:sz w:val="24"/>
-          <w:szCs w:val="24"/>
-        </w:rPr>
-        <w:t xml:space="preserve"> donde estarán asignados los roles y responsabilidades, así como</w:t>
-      </w:r>
-      <w:r>
-        <w:rPr>
-          <w:rFonts w:ascii="Arial" w:hAnsi="Arial" w:cs="Arial"/>
-          <w:sz w:val="24"/>
-          <w:szCs w:val="24"/>
-        </w:rPr>
-        <w:t xml:space="preserve"> calendarizar</w:t>
-      </w:r>
-      <w:r>
-        <w:rPr>
-          <w:rFonts w:ascii="Arial" w:hAnsi="Arial" w:cs="Arial"/>
-          <w:sz w:val="24"/>
-          <w:szCs w:val="24"/>
-        </w:rPr>
-        <w:t xml:space="preserve"> las actividades a ejecutar por cada involucrado en el equipo de trabajo</w:t>
-      </w:r>
-      <w:r>
-        <w:rPr>
-          <w:rFonts w:ascii="Arial" w:hAnsi="Arial" w:cs="Arial"/>
-          <w:sz w:val="24"/>
-          <w:szCs w:val="24"/>
-        </w:rPr>
-        <w:t>.</w:t>
-      </w:r>
-    </w:p>
-    <w:p>
-      <w:pPr>
-        <w:jc w:val="both"/>
-        <w:rPr>
-          <w:rFonts w:ascii="Arial" w:hAnsi="Arial" w:cs="Arial"/>
-          <w:sz w:val="24"/>
-          <w:szCs w:val="24"/>
-        </w:rPr>
-      </w:pPr>
+        <w:rPr>
+          <w:rFonts w:ascii="Arial" w:hAnsi="Arial" w:cs="Arial"/>
+          <w:sz w:val="24"/>
+          <w:szCs w:val="24"/>
+        </w:rPr>
+      </w:pPr>
+      <w:r>
+        <w:rPr>
+          <w:rFonts w:ascii="Arial" w:hAnsi="Arial" w:cs="Arial"/>
+          <w:sz w:val="24"/>
+          <w:szCs w:val="24"/>
+        </w:rPr>
+        <w:t>El diseño del producto deberá realizarse en base a la arquitectura seleccionada.</w:t>
+      </w:r>
     </w:p>
     <w:p>
       <w:pPr>
@@ -1148,6 +1358,7 @@
           <w:sz w:val="24"/>
           <w:szCs w:val="24"/>
         </w:rPr>
+        <w:lastRenderedPageBreak/>
         <w:t xml:space="preserve">Se deberá notificar mediante un reporte </w:t>
       </w:r>
       <w:r>
@@ -1193,230 +1404,13 @@
           <w:szCs w:val="24"/>
         </w:rPr>
       </w:pPr>
-    </w:p>
-    <w:p>
-      <w:pPr>
-        <w:jc w:val="both"/>
-        <w:rPr>
-          <w:rFonts w:ascii="Arial" w:hAnsi="Arial" w:cs="Arial"/>
-          <w:b/>
-          <w:sz w:val="24"/>
-          <w:szCs w:val="24"/>
-        </w:rPr>
-      </w:pPr>
-      <w:r>
-        <w:rPr>
-          <w:rFonts w:ascii="Arial" w:hAnsi="Arial" w:cs="Arial"/>
-          <w:b/>
-          <w:sz w:val="24"/>
-          <w:szCs w:val="24"/>
-        </w:rPr>
-        <w:t xml:space="preserve">Política de Acuerdo con Proveedores </w:t>
-      </w:r>
-      <w:r>
-        <w:rPr>
-          <w:rFonts w:ascii="Arial" w:hAnsi="Arial" w:cs="Arial"/>
-          <w:b/>
-          <w:sz w:val="24"/>
-          <w:szCs w:val="24"/>
-        </w:rPr>
-        <w:t>(SAM)</w:t>
-      </w:r>
-      <w:r>
-        <w:rPr>
-          <w:rFonts w:ascii="Arial" w:hAnsi="Arial" w:cs="Arial"/>
-          <w:b/>
-          <w:sz w:val="24"/>
-          <w:szCs w:val="24"/>
-        </w:rPr>
-        <w:t xml:space="preserve"> </w:t>
-      </w:r>
-    </w:p>
-    <w:p>
-      <w:pPr>
-        <w:jc w:val="both"/>
-        <w:rPr>
-          <w:rFonts w:ascii="Arial" w:hAnsi="Arial" w:cs="Arial"/>
-          <w:sz w:val="24"/>
-          <w:szCs w:val="24"/>
-        </w:rPr>
-      </w:pPr>
-      <w:r>
-        <w:rPr>
-          <w:rFonts w:ascii="Arial" w:hAnsi="Arial" w:cs="Arial"/>
-          <w:sz w:val="24"/>
-          <w:szCs w:val="24"/>
-        </w:rPr>
-        <w:t>Todos los proveedores</w:t>
-      </w:r>
-      <w:r>
-        <w:rPr>
-          <w:rFonts w:ascii="Arial" w:hAnsi="Arial" w:cs="Arial"/>
-          <w:sz w:val="24"/>
-          <w:szCs w:val="24"/>
-        </w:rPr>
-        <w:t xml:space="preserve"> que participen en un proyecto</w:t>
-      </w:r>
-      <w:r>
-        <w:rPr>
-          <w:rFonts w:ascii="Arial" w:hAnsi="Arial" w:cs="Arial"/>
-          <w:sz w:val="24"/>
-          <w:szCs w:val="24"/>
-        </w:rPr>
-        <w:t xml:space="preserve"> deberán ser registrados en</w:t>
-      </w:r>
-      <w:r>
-        <w:rPr>
-          <w:rFonts w:ascii="Arial" w:hAnsi="Arial" w:cs="Arial"/>
-          <w:sz w:val="24"/>
-          <w:szCs w:val="24"/>
-        </w:rPr>
-        <w:t xml:space="preserve"> el catalogo de proveedores para futuras referencias. Durante el proceso de </w:t>
-      </w:r>
-      <w:r>
-        <w:rPr>
-          <w:rFonts w:ascii="Arial" w:hAnsi="Arial" w:cs="Arial"/>
-          <w:sz w:val="24"/>
-          <w:szCs w:val="24"/>
-        </w:rPr>
-        <w:t>selección</w:t>
-      </w:r>
-      <w:r>
-        <w:rPr>
-          <w:rFonts w:ascii="Arial" w:hAnsi="Arial" w:cs="Arial"/>
-          <w:sz w:val="24"/>
-          <w:szCs w:val="24"/>
-        </w:rPr>
-        <w:t xml:space="preserve"> se deberá evaluar la calidad en la atención y la capacitación, el costo del producto o servicio y el tiempo de entrega. </w:t>
-      </w:r>
-    </w:p>
-    <w:p>
-      <w:pPr>
-        <w:jc w:val="both"/>
-        <w:rPr>
-          <w:rFonts w:ascii="Arial" w:hAnsi="Arial" w:cs="Arial"/>
-          <w:sz w:val="24"/>
-          <w:szCs w:val="24"/>
-        </w:rPr>
-      </w:pPr>
-      <w:r>
-        <w:rPr>
-          <w:rFonts w:ascii="Arial" w:hAnsi="Arial" w:cs="Arial"/>
-          <w:sz w:val="24"/>
-          <w:szCs w:val="24"/>
-        </w:rPr>
-        <w:t xml:space="preserve">Para la compra o adquisición de un </w:t>
-      </w:r>
-      <w:r>
-        <w:rPr>
-          <w:rFonts w:ascii="Arial" w:hAnsi="Arial" w:cs="Arial"/>
-          <w:sz w:val="24"/>
-          <w:szCs w:val="24"/>
-        </w:rPr>
-        <w:t xml:space="preserve">nuevo </w:t>
-      </w:r>
-      <w:r>
-        <w:rPr>
-          <w:rFonts w:ascii="Arial" w:hAnsi="Arial" w:cs="Arial"/>
-          <w:sz w:val="24"/>
-          <w:szCs w:val="24"/>
-        </w:rPr>
-        <w:t xml:space="preserve">servicio </w:t>
-      </w:r>
-      <w:r>
-        <w:rPr>
-          <w:rFonts w:ascii="Arial" w:hAnsi="Arial" w:cs="Arial"/>
-          <w:sz w:val="24"/>
-          <w:szCs w:val="24"/>
-        </w:rPr>
-        <w:t>o producto</w:t>
-      </w:r>
-      <w:r>
-        <w:rPr>
-          <w:rFonts w:ascii="Arial" w:hAnsi="Arial" w:cs="Arial"/>
-          <w:sz w:val="24"/>
-          <w:szCs w:val="24"/>
-        </w:rPr>
-        <w:t xml:space="preserve"> se deberá solicitar al menos</w:t>
-      </w:r>
-      <w:r>
-        <w:rPr>
-          <w:rFonts w:ascii="Arial" w:hAnsi="Arial" w:cs="Arial"/>
-          <w:sz w:val="24"/>
-          <w:szCs w:val="24"/>
-        </w:rPr>
-        <w:t xml:space="preserve"> </w:t>
-      </w:r>
-      <w:r>
-        <w:rPr>
-          <w:rFonts w:ascii="Arial" w:hAnsi="Arial" w:cs="Arial"/>
-          <w:sz w:val="24"/>
-          <w:szCs w:val="24"/>
-        </w:rPr>
-        <w:t>dos cotizaciones a los proveedores. E</w:t>
-      </w:r>
-      <w:r>
-        <w:rPr>
-          <w:rFonts w:ascii="Arial" w:hAnsi="Arial" w:cs="Arial"/>
-          <w:sz w:val="24"/>
-          <w:szCs w:val="24"/>
-        </w:rPr>
-        <w:t>n el caso de</w:t>
-      </w:r>
-      <w:r>
-        <w:rPr>
-          <w:rFonts w:ascii="Arial" w:hAnsi="Arial" w:cs="Arial"/>
-          <w:sz w:val="24"/>
-          <w:szCs w:val="24"/>
-        </w:rPr>
-        <w:t xml:space="preserve"> que el producto o servicio se haya adquirido con anterioridad se deberá seleccionar al proveedor que obtuvo la mayor calificación.</w:t>
-      </w:r>
-      <w:r>
-        <w:rPr>
-          <w:rFonts w:ascii="Arial" w:hAnsi="Arial" w:cs="Arial"/>
-          <w:sz w:val="24"/>
-          <w:szCs w:val="24"/>
-        </w:rPr>
-        <w:t xml:space="preserve"> En el caso del diseño gráfico, así como de la conceptualización gráfica, el proveedor por defecto es Creatura Comunicación.</w:t>
-      </w:r>
-    </w:p>
-    <w:p>
-      <w:pPr>
-        <w:rPr>
-          <w:rFonts w:ascii="Arial" w:hAnsi="Arial" w:cs="Arial"/>
-          <w:b/>
-          <w:sz w:val="24"/>
-          <w:szCs w:val="24"/>
-        </w:rPr>
-      </w:pPr>
-      <w:r>
-        <w:rPr>
-          <w:rFonts w:ascii="Arial" w:hAnsi="Arial" w:cs="Arial"/>
-          <w:b/>
-          <w:sz w:val="24"/>
-          <w:szCs w:val="24"/>
-        </w:rPr>
-        <w:br w:type="page"/>
-      </w:r>
-    </w:p>
-    <w:p>
-      <w:pPr>
-        <w:jc w:val="both"/>
-        <w:rPr>
-          <w:rFonts w:ascii="Arial" w:hAnsi="Arial" w:cs="Arial"/>
-          <w:b/>
-          <w:sz w:val="24"/>
-          <w:szCs w:val="24"/>
-        </w:rPr>
-      </w:pPr>
-      <w:r>
-        <w:rPr>
-          <w:rFonts w:ascii="Arial" w:hAnsi="Arial" w:cs="Arial"/>
-          <w:b/>
-          <w:sz w:val="24"/>
-          <w:szCs w:val="24"/>
-        </w:rPr>
-        <w:lastRenderedPageBreak/>
+      <w:r>
+        <w:rPr>
+          <w:rFonts w:ascii="Arial" w:hAnsi="Arial" w:cs="Arial"/>
+          <w:b/>
+          <w:sz w:val="24"/>
+          <w:szCs w:val="24"/>
+        </w:rPr>
         <w:t>Políticas de Capacitación</w:t>
       </w:r>
     </w:p>
@@ -1436,9 +1430,210 @@
           <w:szCs w:val="24"/>
         </w:rPr>
         <w:t>Las capacitaciones que resulte un presupuesto considerable deberán de ser aprobadas por dirección. En el caso en que la capacitación sea interna o que se capacite en los procesos así como en las herramientas para realizar actividades simples y cotidianas no será necesario la aprobación de Dirección.</w:t>
+      </w:r>
+    </w:p>
+    <w:p>
+      <w:pPr>
+        <w:pStyle w:val="Prrafodelista"/>
+        <w:numPr>
+          <w:ilvl w:val="0"/>
+          <w:numId w:val="2"/>
+        </w:numPr>
+        <w:rPr>
+          <w:rFonts w:ascii="Arial" w:eastAsia="Times New Roman" w:hAnsi="Arial" w:cs="Arial"/>
+          <w:sz w:val="24"/>
+          <w:szCs w:val="24"/>
+        </w:rPr>
+      </w:pPr>
+      <w:r>
+        <w:rPr>
+          <w:rFonts w:ascii="Arial" w:eastAsia="Times New Roman" w:hAnsi="Arial" w:cs="Arial"/>
+          <w:sz w:val="24"/>
+          <w:szCs w:val="24"/>
+        </w:rPr>
+        <w:t>Todas las necesidades de capacitación detectadas por los proyectos deberán ser administradas por el área de entrenamiento organizacional.</w:t>
+      </w:r>
+    </w:p>
+    <w:p>
+      <w:pPr>
+        <w:pStyle w:val="Prrafodelista"/>
+        <w:numPr>
+          <w:ilvl w:val="0"/>
+          <w:numId w:val="2"/>
+        </w:numPr>
+        <w:rPr>
+          <w:rFonts w:ascii="Arial" w:eastAsia="Times New Roman" w:hAnsi="Arial" w:cs="Arial"/>
+          <w:sz w:val="24"/>
+          <w:szCs w:val="24"/>
+        </w:rPr>
+      </w:pPr>
+      <w:r>
+        <w:rPr>
+          <w:rFonts w:ascii="Arial" w:eastAsia="Times New Roman" w:hAnsi="Arial" w:cs="Arial"/>
+          <w:sz w:val="24"/>
+          <w:szCs w:val="24"/>
+        </w:rPr>
+        <w:t>Todos los miembros de nuevo ingreso en el área de desarrollo deberán recibir una capacitación sobre los procesos que se ejecutan en la empresa de acuerdo a su rol antes de iniciar con sus actividades.</w:t>
+      </w:r>
+    </w:p>
+    <w:p>
+      <w:pPr>
+        <w:jc w:val="both"/>
+        <w:rPr>
+          <w:rFonts w:ascii="Arial" w:hAnsi="Arial" w:cs="Arial"/>
+          <w:b/>
+          <w:sz w:val="24"/>
+          <w:szCs w:val="24"/>
+        </w:rPr>
+      </w:pPr>
+      <w:r>
+        <w:rPr>
+          <w:rFonts w:ascii="Arial" w:hAnsi="Arial" w:cs="Arial"/>
+          <w:b/>
+          <w:sz w:val="24"/>
+          <w:szCs w:val="24"/>
+        </w:rPr>
+        <w:t xml:space="preserve">Política </w:t>
+      </w:r>
+      <w:r>
+        <w:rPr>
+          <w:rFonts w:ascii="Arial" w:hAnsi="Arial" w:cs="Arial"/>
+          <w:b/>
+          <w:sz w:val="24"/>
+          <w:szCs w:val="24"/>
+        </w:rPr>
+        <w:t>Mejora</w:t>
+      </w:r>
+    </w:p>
+    <w:p>
+      <w:pPr>
+        <w:jc w:val="both"/>
+        <w:rPr>
+          <w:rFonts w:ascii="Arial" w:hAnsi="Arial" w:cs="Arial"/>
+          <w:sz w:val="24"/>
+          <w:szCs w:val="24"/>
+        </w:rPr>
+      </w:pPr>
+      <w:r>
+        <w:rPr>
+          <w:rFonts w:ascii="Arial" w:hAnsi="Arial" w:cs="Arial"/>
+          <w:sz w:val="24"/>
+          <w:szCs w:val="24"/>
+        </w:rPr>
+        <w:t>Cuando este en ejecución un Plan de mejora se debe reportar a dirección al menos de manera mensual</w:t>
+      </w:r>
+    </w:p>
+    <w:p>
+      <w:pPr>
+        <w:jc w:val="both"/>
+        <w:rPr>
+          <w:rFonts w:ascii="Arial" w:hAnsi="Arial" w:cs="Arial"/>
+          <w:b/>
+          <w:sz w:val="24"/>
+          <w:szCs w:val="24"/>
+        </w:rPr>
+      </w:pPr>
+      <w:r>
+        <w:rPr>
+          <w:rFonts w:ascii="Arial" w:hAnsi="Arial" w:cs="Arial"/>
+          <w:b/>
+          <w:sz w:val="24"/>
+          <w:szCs w:val="24"/>
+        </w:rPr>
+        <w:t xml:space="preserve">Política </w:t>
+      </w:r>
+      <w:r>
+        <w:rPr>
+          <w:rFonts w:ascii="Arial" w:hAnsi="Arial" w:cs="Arial"/>
+          <w:b/>
+          <w:sz w:val="24"/>
+          <w:szCs w:val="24"/>
+        </w:rPr>
+        <w:t>Verificaciones y Validación</w:t>
+      </w:r>
+    </w:p>
+    <w:p>
+      <w:pPr>
+        <w:jc w:val="both"/>
+        <w:rPr>
+          <w:rFonts w:ascii="Arial" w:hAnsi="Arial" w:cs="Arial"/>
+          <w:sz w:val="24"/>
+          <w:szCs w:val="24"/>
+        </w:rPr>
+      </w:pPr>
+      <w:r>
+        <w:rPr>
+          <w:rFonts w:ascii="Arial" w:hAnsi="Arial" w:cs="Arial"/>
+          <w:sz w:val="24"/>
+          <w:szCs w:val="24"/>
+        </w:rPr>
+        <w:t>De acuerdo al plan de proyecto deberán ser ejecutadas las verificaciones y validaciones planeadas.</w:t>
+      </w:r>
+    </w:p>
+    <w:p>
+      <w:pPr>
+        <w:jc w:val="both"/>
+        <w:rPr>
+          <w:rFonts w:ascii="Arial" w:hAnsi="Arial" w:cs="Arial"/>
+          <w:b/>
+          <w:sz w:val="24"/>
+          <w:szCs w:val="24"/>
+        </w:rPr>
+      </w:pPr>
+      <w:r>
+        <w:rPr>
+          <w:rFonts w:ascii="Arial" w:hAnsi="Arial" w:cs="Arial"/>
+          <w:b/>
+          <w:sz w:val="24"/>
+          <w:szCs w:val="24"/>
+        </w:rPr>
+        <w:t xml:space="preserve">Política </w:t>
       </w:r>
       <w:bookmarkStart w:id="0" w:name="_GoBack"/>
       <w:bookmarkEnd w:id="0"/>
+      <w:r>
+        <w:rPr>
+          <w:rFonts w:ascii="Arial" w:hAnsi="Arial" w:cs="Arial"/>
+          <w:b/>
+          <w:sz w:val="24"/>
+          <w:szCs w:val="24"/>
+        </w:rPr>
+        <w:t>Riesgos</w:t>
+      </w:r>
+    </w:p>
+    <w:p>
+      <w:pPr>
+        <w:jc w:val="both"/>
+        <w:rPr>
+          <w:rFonts w:ascii="Arial" w:hAnsi="Arial" w:cs="Arial"/>
+          <w:sz w:val="24"/>
+          <w:szCs w:val="24"/>
+        </w:rPr>
+      </w:pPr>
+      <w:r>
+        <w:rPr>
+          <w:rFonts w:ascii="Arial" w:hAnsi="Arial" w:cs="Arial"/>
+          <w:sz w:val="24"/>
+          <w:szCs w:val="24"/>
+        </w:rPr>
+        <w:t>Al iniciar un proyecto se debe realizar un análisis de riesgos para identificar que problemáticas podrían impactar en el desarrollo de este y deberán ser administrados de acuerdo a la estrategia organizacional de lo</w:t>
+      </w:r>
+      <w:r>
+        <w:rPr>
+          <w:rFonts w:ascii="Arial" w:hAnsi="Arial" w:cs="Arial"/>
+          <w:sz w:val="24"/>
+          <w:szCs w:val="24"/>
+        </w:rPr>
+        <w:t>s</w:t>
+      </w:r>
+      <w:r>
+        <w:rPr>
+          <w:rFonts w:ascii="Arial" w:hAnsi="Arial" w:cs="Arial"/>
+          <w:sz w:val="24"/>
+          <w:szCs w:val="24"/>
+        </w:rPr>
+        <w:t xml:space="preserve"> mismos.</w:t>
+      </w:r>
     </w:p>
     <w:p>
       <w:pPr>
@@ -1548,8 +1743,124 @@
       </w:pPr>
     </w:lvl>
   </w:abstractNum>
+  <w:abstractNum w:abstractNumId="1" w15:restartNumberingAfterBreak="0">
+    <w:nsid w:val="39A523F2"/>
+    <w:multiLevelType w:val="hybridMultilevel"/>
+    <w:tmpl w:val="17E86378"/>
+    <w:lvl w:ilvl="0" w:tplc="080A0001">
+      <w:start w:val="1"/>
+      <w:numFmt w:val="bullet"/>
+      <w:lvlText w:val=""/>
+      <w:lvlJc w:val="left"/>
+      <w:pPr>
+        <w:ind w:left="1080" w:hanging="360"/>
+      </w:pPr>
+      <w:rPr>
+        <w:rFonts w:ascii="Symbol" w:hAnsi="Symbol" w:hint="default"/>
+      </w:rPr>
+    </w:lvl>
+    <w:lvl w:ilvl="1" w:tplc="080A0003" w:tentative="1">
+      <w:start w:val="1"/>
+      <w:numFmt w:val="bullet"/>
+      <w:lvlText w:val="o"/>
+      <w:lvlJc w:val="left"/>
+      <w:pPr>
+        <w:ind w:left="1800" w:hanging="360"/>
+      </w:pPr>
+      <w:rPr>
+        <w:rFonts w:ascii="Courier New" w:hAnsi="Courier New" w:cs="Courier New" w:hint="default"/>
+      </w:rPr>
+    </w:lvl>
+    <w:lvl w:ilvl="2" w:tplc="080A0005" w:tentative="1">
+      <w:start w:val="1"/>
+      <w:numFmt w:val="bullet"/>
+      <w:lvlText w:val=""/>
+      <w:lvlJc w:val="left"/>
+      <w:pPr>
+        <w:ind w:left="2520" w:hanging="360"/>
+      </w:pPr>
+      <w:rPr>
+        <w:rFonts w:ascii="Wingdings" w:hAnsi="Wingdings" w:hint="default"/>
+      </w:rPr>
+    </w:lvl>
+    <w:lvl w:ilvl="3" w:tplc="080A0001" w:tentative="1">
+      <w:start w:val="1"/>
+      <w:numFmt w:val="bullet"/>
+      <w:lvlText w:val=""/>
+      <w:lvlJc w:val="left"/>
+      <w:pPr>
+        <w:ind w:left="3240" w:hanging="360"/>
+      </w:pPr>
+      <w:rPr>
+        <w:rFonts w:ascii="Symbol" w:hAnsi="Symbol" w:hint="default"/>
+      </w:rPr>
+    </w:lvl>
+    <w:lvl w:ilvl="4" w:tplc="080A0003" w:tentative="1">
+      <w:start w:val="1"/>
+      <w:numFmt w:val="bullet"/>
+      <w:lvlText w:val="o"/>
+      <w:lvlJc w:val="left"/>
+      <w:pPr>
+        <w:ind w:left="3960" w:hanging="360"/>
+      </w:pPr>
+      <w:rPr>
+        <w:rFonts w:ascii="Courier New" w:hAnsi="Courier New" w:cs="Courier New" w:hint="default"/>
+      </w:rPr>
+    </w:lvl>
+    <w:lvl w:ilvl="5" w:tplc="080A0005" w:tentative="1">
+      <w:start w:val="1"/>
+      <w:numFmt w:val="bullet"/>
+      <w:lvlText w:val=""/>
+      <w:lvlJc w:val="left"/>
+      <w:pPr>
+        <w:ind w:left="4680" w:hanging="360"/>
+      </w:pPr>
+      <w:rPr>
+        <w:rFonts w:ascii="Wingdings" w:hAnsi="Wingdings" w:hint="default"/>
+      </w:rPr>
+    </w:lvl>
+    <w:lvl w:ilvl="6" w:tplc="080A0001" w:tentative="1">
+      <w:start w:val="1"/>
+      <w:numFmt w:val="bullet"/>
+      <w:lvlText w:val=""/>
+      <w:lvlJc w:val="left"/>
+      <w:pPr>
+        <w:ind w:left="5400" w:hanging="360"/>
+      </w:pPr>
+      <w:rPr>
+        <w:rFonts w:ascii="Symbol" w:hAnsi="Symbol" w:hint="default"/>
+      </w:rPr>
+    </w:lvl>
+    <w:lvl w:ilvl="7" w:tplc="080A0003" w:tentative="1">
+      <w:start w:val="1"/>
+      <w:numFmt w:val="bullet"/>
+      <w:lvlText w:val="o"/>
+      <w:lvlJc w:val="left"/>
+      <w:pPr>
+        <w:ind w:left="6120" w:hanging="360"/>
+      </w:pPr>
+      <w:rPr>
+        <w:rFonts w:ascii="Courier New" w:hAnsi="Courier New" w:cs="Courier New" w:hint="default"/>
+      </w:rPr>
+    </w:lvl>
+    <w:lvl w:ilvl="8" w:tplc="080A0005" w:tentative="1">
+      <w:start w:val="1"/>
+      <w:numFmt w:val="bullet"/>
+      <w:lvlText w:val=""/>
+      <w:lvlJc w:val="left"/>
+      <w:pPr>
+        <w:ind w:left="6840" w:hanging="360"/>
+      </w:pPr>
+      <w:rPr>
+        <w:rFonts w:ascii="Wingdings" w:hAnsi="Wingdings" w:hint="default"/>
+      </w:rPr>
+    </w:lvl>
+  </w:abstractNum>
   <w:num w:numId="1">
     <w:abstractNumId w:val="0"/>
+  </w:num>
+  <w:num w:numId="2">
+    <w:abstractNumId w:val="1"/>
   </w:num>
 </w:numbering>
 </file>
@@ -1952,7 +2263,6 @@
   <w:style w:type="character" w:default="1" w:styleId="Fuentedeprrafopredeter">
     <w:name w:val="Default Paragraph Font"/>
     <w:uiPriority w:val="1"/>
-    <w:semiHidden/>
     <w:unhideWhenUsed/>
   </w:style>
   <w:style w:type="table" w:default="1" w:styleId="Tablanormal">

</xml_diff>